<commit_message>
Updating model numbers in ST manuscript, and trying to summarize rates of change of temperature per category and maybe use that to define categories? but that's not really panning out, will abandon
</commit_message>
<xml_diff>
--- a/ShallowTables.docx
+++ b/ShallowTables.docx
@@ -57,7 +57,7 @@
         <w:rPr>
           <w:rStyle w:val="VerbatimChar"/>
         </w:rPr>
-        <w:t xml:space="preserve">## here() starts at C:/Users/nushi/OneDrive - Cornell University/Shallow_Torpor/Code/TorporShallowDeep</w:t>
+        <w:t xml:space="preserve">## Warning: package 'here' was built under R version 4.0.5</w:t>
       </w:r>
     </w:p>
     <w:p>
@@ -66,36 +66,9 @@
       </w:pPr>
       <w:r>
         <w:rPr>
-          <w:rStyle w:val="KeywordTok"/>
-        </w:rPr>
-        <w:t xml:space="preserve">library</w:t>
-      </w:r>
-      <w:r>
-        <w:rPr>
-          <w:rStyle w:val="NormalTok"/>
-        </w:rPr>
-        <w:t xml:space="preserve">(nlme) </w:t>
-      </w:r>
-      <w:r>
-        <w:rPr>
-          <w:rStyle w:val="CommentTok"/>
-        </w:rPr>
-        <w:t xml:space="preserve">## for gls model to compare them with lmer, account for autocorrelation</w:t>
-      </w:r>
-      <w:r>
-        <w:br/>
-      </w:r>
-      <w:r>
-        <w:rPr>
-          <w:rStyle w:val="KeywordTok"/>
-        </w:rPr>
-        <w:t xml:space="preserve">library</w:t>
-      </w:r>
-      <w:r>
-        <w:rPr>
-          <w:rStyle w:val="NormalTok"/>
-        </w:rPr>
-        <w:t xml:space="preserve">(emmeans)</w:t>
+          <w:rStyle w:val="VerbatimChar"/>
+        </w:rPr>
+        <w:t xml:space="preserve">## here() starts at C:/Users/nushi/OneDrive - Cornell University/Shallow_Torpor/Code/TorporShallowDeep</w:t>
       </w:r>
     </w:p>
     <w:p>
@@ -104,9 +77,21 @@
       </w:pPr>
       <w:r>
         <w:rPr>
-          <w:rStyle w:val="VerbatimChar"/>
-        </w:rPr>
-        <w:t xml:space="preserve">## Warning: package 'emmeans' was built under R version 4.0.4</w:t>
+          <w:rStyle w:val="KeywordTok"/>
+        </w:rPr>
+        <w:t xml:space="preserve">library</w:t>
+      </w:r>
+      <w:r>
+        <w:rPr>
+          <w:rStyle w:val="NormalTok"/>
+        </w:rPr>
+        <w:t xml:space="preserve">(nlme) </w:t>
+      </w:r>
+      <w:r>
+        <w:rPr>
+          <w:rStyle w:val="CommentTok"/>
+        </w:rPr>
+        <w:t xml:space="preserve">## for gls model to compare them with lmer, account for autocorrelation</w:t>
       </w:r>
     </w:p>
     <w:p>
@@ -115,6 +100,45 @@
       </w:pPr>
       <w:r>
         <w:rPr>
+          <w:rStyle w:val="VerbatimChar"/>
+        </w:rPr>
+        <w:t xml:space="preserve">## Warning: package 'nlme' was built under R version 4.0.5</w:t>
+      </w:r>
+    </w:p>
+    <w:p>
+      <w:pPr>
+        <w:pStyle w:val="SourceCode"/>
+      </w:pPr>
+      <w:r>
+        <w:rPr>
+          <w:rStyle w:val="KeywordTok"/>
+        </w:rPr>
+        <w:t xml:space="preserve">library</w:t>
+      </w:r>
+      <w:r>
+        <w:rPr>
+          <w:rStyle w:val="NormalTok"/>
+        </w:rPr>
+        <w:t xml:space="preserve">(emmeans)</w:t>
+      </w:r>
+    </w:p>
+    <w:p>
+      <w:pPr>
+        <w:pStyle w:val="SourceCode"/>
+      </w:pPr>
+      <w:r>
+        <w:rPr>
+          <w:rStyle w:val="VerbatimChar"/>
+        </w:rPr>
+        <w:t xml:space="preserve">## Warning: package 'emmeans' was built under R version 4.0.5</w:t>
+      </w:r>
+    </w:p>
+    <w:p>
+      <w:pPr>
+        <w:pStyle w:val="SourceCode"/>
+      </w:pPr>
+      <w:r>
+        <w:rPr>
           <w:rStyle w:val="CommentTok"/>
         </w:rPr>
         <w:t xml:space="preserve">#getwd()</w:t>
@@ -429,7 +453,7 @@
         <w:rPr>
           <w:rStyle w:val="NormalTok"/>
         </w:rPr>
-        <w:t xml:space="preserve">mod_BVD_sp_cor2 &lt;-</w:t>
+        <w:t xml:space="preserve">mod_cor &lt;-</w:t>
       </w:r>
       <w:r>
         <w:rPr>
@@ -651,6 +675,27 @@
         <w:rPr>
           <w:rStyle w:val="NormalTok"/>
         </w:rPr>
+        <w:t xml:space="preserve">Year </w:t>
+      </w:r>
+      <w:r>
+        <w:rPr>
+          <w:rStyle w:val="OperatorTok"/>
+        </w:rPr>
+        <w:t xml:space="preserve">+</w:t>
+      </w:r>
+      <w:r>
+        <w:br/>
+      </w:r>
+      <w:r>
+        <w:rPr>
+          <w:rStyle w:val="StringTok"/>
+        </w:rPr>
+        <w:t xml:space="preserve">                               </w:t>
+      </w:r>
+      <w:r>
+        <w:rPr>
+          <w:rStyle w:val="NormalTok"/>
+        </w:rPr>
         <w:t xml:space="preserve">Species</w:t>
       </w:r>
       <w:r>
@@ -666,6 +711,12 @@
         <w:t xml:space="preserve">Category,  </w:t>
       </w:r>
       <w:r>
+        <w:rPr>
+          <w:rStyle w:val="CommentTok"/>
+        </w:rPr>
+        <w:t xml:space="preserve">## Different from the previous because this is a two-var term</w:t>
+      </w:r>
+      <w:r>
         <w:br/>
       </w:r>
       <w:r>
@@ -798,7 +849,7 @@
         <w:rPr>
           <w:rStyle w:val="NormalTok"/>
         </w:rPr>
-        <w:t xml:space="preserve">em2 &lt;-</w:t>
+        <w:t xml:space="preserve">em &lt;-</w:t>
       </w:r>
       <w:r>
         <w:rPr>
@@ -816,7 +867,7 @@
         <w:rPr>
           <w:rStyle w:val="NormalTok"/>
         </w:rPr>
-        <w:t xml:space="preserve">(mod_BVD_sp_cor2,  </w:t>
+        <w:t xml:space="preserve">(mod_cor,  </w:t>
       </w:r>
       <w:r>
         <w:rPr>
@@ -849,7 +900,7 @@
         <w:rPr>
           <w:rStyle w:val="CommentTok"/>
         </w:rPr>
-        <w:t xml:space="preserve">#em2</w:t>
+        <w:t xml:space="preserve">#summary(mod_BVD_sp_cor2)</w:t>
       </w:r>
       <w:r>
         <w:br/>
@@ -858,22 +909,13 @@
         <w:rPr>
           <w:rStyle w:val="CommentTok"/>
         </w:rPr>
-        <w:t xml:space="preserve">#summary(mod_BVD_sp_cor2)</w:t>
+        <w:t xml:space="preserve">#confint(mod_BVD_sp_cor2)</w:t>
       </w:r>
       <w:r>
         <w:br/>
       </w:r>
       <w:r>
         <w:rPr>
-          <w:rStyle w:val="CommentTok"/>
-        </w:rPr>
-        <w:t xml:space="preserve">#confint(mod_BVD_sp_cor2)</w:t>
-      </w:r>
-      <w:r>
-        <w:br/>
-      </w:r>
-      <w:r>
-        <w:rPr>
           <w:rStyle w:val="KeywordTok"/>
         </w:rPr>
         <w:t xml:space="preserve">acf</w:t>
@@ -894,7 +936,7 @@
         <w:rPr>
           <w:rStyle w:val="NormalTok"/>
         </w:rPr>
-        <w:t xml:space="preserve">(mod_BVD_sp_cor2))</w:t>
+        <w:t xml:space="preserve">(mod_cor))</w:t>
       </w:r>
     </w:p>
     <w:p>
@@ -970,7 +1012,7 @@
         <w:rPr>
           <w:rStyle w:val="NormalTok"/>
         </w:rPr>
-        <w:t xml:space="preserve">(em2, </w:t>
+        <w:t xml:space="preserve">(em, </w:t>
       </w:r>
       <w:r>
         <w:rPr>
@@ -1152,51 +1194,51 @@
               <w:jc w:val="right"/>
             </w:pPr>
             <w:r>
-              <w:t xml:space="preserve">32.13</w:t>
-            </w:r>
-          </w:p>
-        </w:tc>
-        <w:tc>
-          <w:p>
-            <w:pPr>
-              <w:pStyle w:val="Compact"/>
-              <w:jc w:val="right"/>
-            </w:pPr>
-            <w:r>
-              <w:t xml:space="preserve">1.92</w:t>
-            </w:r>
-          </w:p>
-        </w:tc>
-        <w:tc>
-          <w:p>
-            <w:pPr>
-              <w:pStyle w:val="Compact"/>
-              <w:jc w:val="right"/>
-            </w:pPr>
-            <w:r>
-              <w:t xml:space="preserve">29</w:t>
-            </w:r>
-          </w:p>
-        </w:tc>
-        <w:tc>
-          <w:p>
-            <w:pPr>
-              <w:pStyle w:val="Compact"/>
-              <w:jc w:val="right"/>
-            </w:pPr>
-            <w:r>
-              <w:t xml:space="preserve">28.20</w:t>
-            </w:r>
-          </w:p>
-        </w:tc>
-        <w:tc>
-          <w:p>
-            <w:pPr>
-              <w:pStyle w:val="Compact"/>
-              <w:jc w:val="right"/>
-            </w:pPr>
-            <w:r>
-              <w:t xml:space="preserve">36.07</w:t>
+              <w:t xml:space="preserve">33.03</w:t>
+            </w:r>
+          </w:p>
+        </w:tc>
+        <w:tc>
+          <w:p>
+            <w:pPr>
+              <w:pStyle w:val="Compact"/>
+              <w:jc w:val="right"/>
+            </w:pPr>
+            <w:r>
+              <w:t xml:space="preserve">1.83</w:t>
+            </w:r>
+          </w:p>
+        </w:tc>
+        <w:tc>
+          <w:p>
+            <w:pPr>
+              <w:pStyle w:val="Compact"/>
+              <w:jc w:val="right"/>
+            </w:pPr>
+            <w:r>
+              <w:t xml:space="preserve">28</w:t>
+            </w:r>
+          </w:p>
+        </w:tc>
+        <w:tc>
+          <w:p>
+            <w:pPr>
+              <w:pStyle w:val="Compact"/>
+              <w:jc w:val="right"/>
+            </w:pPr>
+            <w:r>
+              <w:t xml:space="preserve">29.29</w:t>
+            </w:r>
+          </w:p>
+        </w:tc>
+        <w:tc>
+          <w:p>
+            <w:pPr>
+              <w:pStyle w:val="Compact"/>
+              <w:jc w:val="right"/>
+            </w:pPr>
+            <w:r>
+              <w:t xml:space="preserve">36.77</w:t>
             </w:r>
           </w:p>
         </w:tc>
@@ -1209,7 +1251,7 @@
               <w:jc w:val="left"/>
             </w:pPr>
             <w:r>
-              <w:t xml:space="preserve">BLHU</w:t>
+              <w:t xml:space="preserve">BLUH</w:t>
             </w:r>
           </w:p>
         </w:tc>
@@ -1231,51 +1273,51 @@
               <w:jc w:val="right"/>
             </w:pPr>
             <w:r>
-              <w:t xml:space="preserve">31.91</w:t>
-            </w:r>
-          </w:p>
-        </w:tc>
-        <w:tc>
-          <w:p>
-            <w:pPr>
-              <w:pStyle w:val="Compact"/>
-              <w:jc w:val="right"/>
-            </w:pPr>
-            <w:r>
-              <w:t xml:space="preserve">0.72</w:t>
-            </w:r>
-          </w:p>
-        </w:tc>
-        <w:tc>
-          <w:p>
-            <w:pPr>
-              <w:pStyle w:val="Compact"/>
-              <w:jc w:val="right"/>
-            </w:pPr>
-            <w:r>
-              <w:t xml:space="preserve">29</w:t>
-            </w:r>
-          </w:p>
-        </w:tc>
-        <w:tc>
-          <w:p>
-            <w:pPr>
-              <w:pStyle w:val="Compact"/>
-              <w:jc w:val="right"/>
-            </w:pPr>
-            <w:r>
-              <w:t xml:space="preserve">30.43</w:t>
-            </w:r>
-          </w:p>
-        </w:tc>
-        <w:tc>
-          <w:p>
-            <w:pPr>
-              <w:pStyle w:val="Compact"/>
-              <w:jc w:val="right"/>
-            </w:pPr>
-            <w:r>
-              <w:t xml:space="preserve">33.39</w:t>
+              <w:t xml:space="preserve">31.81</w:t>
+            </w:r>
+          </w:p>
+        </w:tc>
+        <w:tc>
+          <w:p>
+            <w:pPr>
+              <w:pStyle w:val="Compact"/>
+              <w:jc w:val="right"/>
+            </w:pPr>
+            <w:r>
+              <w:t xml:space="preserve">0.68</w:t>
+            </w:r>
+          </w:p>
+        </w:tc>
+        <w:tc>
+          <w:p>
+            <w:pPr>
+              <w:pStyle w:val="Compact"/>
+              <w:jc w:val="right"/>
+            </w:pPr>
+            <w:r>
+              <w:t xml:space="preserve">28</w:t>
+            </w:r>
+          </w:p>
+        </w:tc>
+        <w:tc>
+          <w:p>
+            <w:pPr>
+              <w:pStyle w:val="Compact"/>
+              <w:jc w:val="right"/>
+            </w:pPr>
+            <w:r>
+              <w:t xml:space="preserve">30.42</w:t>
+            </w:r>
+          </w:p>
+        </w:tc>
+        <w:tc>
+          <w:p>
+            <w:pPr>
+              <w:pStyle w:val="Compact"/>
+              <w:jc w:val="right"/>
+            </w:pPr>
+            <w:r>
+              <w:t xml:space="preserve">33.19</w:t>
             </w:r>
           </w:p>
         </w:tc>
@@ -1288,7 +1330,7 @@
               <w:jc w:val="left"/>
             </w:pPr>
             <w:r>
-              <w:t xml:space="preserve">MAHU</w:t>
+              <w:t xml:space="preserve">RIHU</w:t>
             </w:r>
           </w:p>
         </w:tc>
@@ -1310,51 +1352,51 @@
               <w:jc w:val="right"/>
             </w:pPr>
             <w:r>
-              <w:t xml:space="preserve">31.04</w:t>
-            </w:r>
-          </w:p>
-        </w:tc>
-        <w:tc>
-          <w:p>
-            <w:pPr>
-              <w:pStyle w:val="Compact"/>
-              <w:jc w:val="right"/>
-            </w:pPr>
-            <w:r>
-              <w:t xml:space="preserve">0.55</w:t>
-            </w:r>
-          </w:p>
-        </w:tc>
-        <w:tc>
-          <w:p>
-            <w:pPr>
-              <w:pStyle w:val="Compact"/>
-              <w:jc w:val="right"/>
-            </w:pPr>
-            <w:r>
-              <w:t xml:space="preserve">29</w:t>
-            </w:r>
-          </w:p>
-        </w:tc>
-        <w:tc>
-          <w:p>
-            <w:pPr>
-              <w:pStyle w:val="Compact"/>
-              <w:jc w:val="right"/>
-            </w:pPr>
-            <w:r>
-              <w:t xml:space="preserve">29.92</w:t>
-            </w:r>
-          </w:p>
-        </w:tc>
-        <w:tc>
-          <w:p>
-            <w:pPr>
-              <w:pStyle w:val="Compact"/>
-              <w:jc w:val="right"/>
-            </w:pPr>
-            <w:r>
-              <w:t xml:space="preserve">32.16</w:t>
+              <w:t xml:space="preserve">30.93</w:t>
+            </w:r>
+          </w:p>
+        </w:tc>
+        <w:tc>
+          <w:p>
+            <w:pPr>
+              <w:pStyle w:val="Compact"/>
+              <w:jc w:val="right"/>
+            </w:pPr>
+            <w:r>
+              <w:t xml:space="preserve">0.52</w:t>
+            </w:r>
+          </w:p>
+        </w:tc>
+        <w:tc>
+          <w:p>
+            <w:pPr>
+              <w:pStyle w:val="Compact"/>
+              <w:jc w:val="right"/>
+            </w:pPr>
+            <w:r>
+              <w:t xml:space="preserve">28</w:t>
+            </w:r>
+          </w:p>
+        </w:tc>
+        <w:tc>
+          <w:p>
+            <w:pPr>
+              <w:pStyle w:val="Compact"/>
+              <w:jc w:val="right"/>
+            </w:pPr>
+            <w:r>
+              <w:t xml:space="preserve">29.85</w:t>
+            </w:r>
+          </w:p>
+        </w:tc>
+        <w:tc>
+          <w:p>
+            <w:pPr>
+              <w:pStyle w:val="Compact"/>
+              <w:jc w:val="right"/>
+            </w:pPr>
+            <w:r>
+              <w:t xml:space="preserve">32.00</w:t>
             </w:r>
           </w:p>
         </w:tc>
@@ -1389,51 +1431,51 @@
               <w:jc w:val="right"/>
             </w:pPr>
             <w:r>
-              <w:t xml:space="preserve">29.60</w:t>
-            </w:r>
-          </w:p>
-        </w:tc>
-        <w:tc>
-          <w:p>
-            <w:pPr>
-              <w:pStyle w:val="Compact"/>
-              <w:jc w:val="right"/>
-            </w:pPr>
-            <w:r>
-              <w:t xml:space="preserve">2.01</w:t>
-            </w:r>
-          </w:p>
-        </w:tc>
-        <w:tc>
-          <w:p>
-            <w:pPr>
-              <w:pStyle w:val="Compact"/>
-              <w:jc w:val="right"/>
-            </w:pPr>
-            <w:r>
-              <w:t xml:space="preserve">29</w:t>
-            </w:r>
-          </w:p>
-        </w:tc>
-        <w:tc>
-          <w:p>
-            <w:pPr>
-              <w:pStyle w:val="Compact"/>
-              <w:jc w:val="right"/>
-            </w:pPr>
-            <w:r>
-              <w:t xml:space="preserve">25.50</w:t>
-            </w:r>
-          </w:p>
-        </w:tc>
-        <w:tc>
-          <w:p>
-            <w:pPr>
-              <w:pStyle w:val="Compact"/>
-              <w:jc w:val="right"/>
-            </w:pPr>
-            <w:r>
-              <w:t xml:space="preserve">33.71</w:t>
+              <w:t xml:space="preserve">30.40</w:t>
+            </w:r>
+          </w:p>
+        </w:tc>
+        <w:tc>
+          <w:p>
+            <w:pPr>
+              <w:pStyle w:val="Compact"/>
+              <w:jc w:val="right"/>
+            </w:pPr>
+            <w:r>
+              <w:t xml:space="preserve">1.91</w:t>
+            </w:r>
+          </w:p>
+        </w:tc>
+        <w:tc>
+          <w:p>
+            <w:pPr>
+              <w:pStyle w:val="Compact"/>
+              <w:jc w:val="right"/>
+            </w:pPr>
+            <w:r>
+              <w:t xml:space="preserve">28</w:t>
+            </w:r>
+          </w:p>
+        </w:tc>
+        <w:tc>
+          <w:p>
+            <w:pPr>
+              <w:pStyle w:val="Compact"/>
+              <w:jc w:val="right"/>
+            </w:pPr>
+            <w:r>
+              <w:t xml:space="preserve">26.48</w:t>
+            </w:r>
+          </w:p>
+        </w:tc>
+        <w:tc>
+          <w:p>
+            <w:pPr>
+              <w:pStyle w:val="Compact"/>
+              <w:jc w:val="right"/>
+            </w:pPr>
+            <w:r>
+              <w:t xml:space="preserve">34.32</w:t>
             </w:r>
           </w:p>
         </w:tc>
@@ -1446,7 +1488,7 @@
               <w:jc w:val="left"/>
             </w:pPr>
             <w:r>
-              <w:t xml:space="preserve">BLHU</w:t>
+              <w:t xml:space="preserve">BLUH</w:t>
             </w:r>
           </w:p>
         </w:tc>
@@ -1468,51 +1510,51 @@
               <w:jc w:val="right"/>
             </w:pPr>
             <w:r>
-              <w:t xml:space="preserve">29.18</w:t>
-            </w:r>
-          </w:p>
-        </w:tc>
-        <w:tc>
-          <w:p>
-            <w:pPr>
-              <w:pStyle w:val="Compact"/>
-              <w:jc w:val="right"/>
-            </w:pPr>
-            <w:r>
-              <w:t xml:space="preserve">0.81</w:t>
-            </w:r>
-          </w:p>
-        </w:tc>
-        <w:tc>
-          <w:p>
-            <w:pPr>
-              <w:pStyle w:val="Compact"/>
-              <w:jc w:val="right"/>
-            </w:pPr>
-            <w:r>
-              <w:t xml:space="preserve">29</w:t>
-            </w:r>
-          </w:p>
-        </w:tc>
-        <w:tc>
-          <w:p>
-            <w:pPr>
-              <w:pStyle w:val="Compact"/>
-              <w:jc w:val="right"/>
-            </w:pPr>
-            <w:r>
-              <w:t xml:space="preserve">27.51</w:t>
-            </w:r>
-          </w:p>
-        </w:tc>
-        <w:tc>
-          <w:p>
-            <w:pPr>
-              <w:pStyle w:val="Compact"/>
-              <w:jc w:val="right"/>
-            </w:pPr>
-            <w:r>
-              <w:t xml:space="preserve">30.84</w:t>
+              <w:t xml:space="preserve">29.03</w:t>
+            </w:r>
+          </w:p>
+        </w:tc>
+        <w:tc>
+          <w:p>
+            <w:pPr>
+              <w:pStyle w:val="Compact"/>
+              <w:jc w:val="right"/>
+            </w:pPr>
+            <w:r>
+              <w:t xml:space="preserve">0.78</w:t>
+            </w:r>
+          </w:p>
+        </w:tc>
+        <w:tc>
+          <w:p>
+            <w:pPr>
+              <w:pStyle w:val="Compact"/>
+              <w:jc w:val="right"/>
+            </w:pPr>
+            <w:r>
+              <w:t xml:space="preserve">28</w:t>
+            </w:r>
+          </w:p>
+        </w:tc>
+        <w:tc>
+          <w:p>
+            <w:pPr>
+              <w:pStyle w:val="Compact"/>
+              <w:jc w:val="right"/>
+            </w:pPr>
+            <w:r>
+              <w:t xml:space="preserve">27.44</w:t>
+            </w:r>
+          </w:p>
+        </w:tc>
+        <w:tc>
+          <w:p>
+            <w:pPr>
+              <w:pStyle w:val="Compact"/>
+              <w:jc w:val="right"/>
+            </w:pPr>
+            <w:r>
+              <w:t xml:space="preserve">30.62</w:t>
             </w:r>
           </w:p>
         </w:tc>
@@ -1525,7 +1567,7 @@
               <w:jc w:val="left"/>
             </w:pPr>
             <w:r>
-              <w:t xml:space="preserve">MAHU</w:t>
+              <w:t xml:space="preserve">RIHU</w:t>
             </w:r>
           </w:p>
         </w:tc>
@@ -1547,29 +1589,29 @@
               <w:jc w:val="right"/>
             </w:pPr>
             <w:r>
-              <w:t xml:space="preserve">27.54</w:t>
-            </w:r>
-          </w:p>
-        </w:tc>
-        <w:tc>
-          <w:p>
-            <w:pPr>
-              <w:pStyle w:val="Compact"/>
-              <w:jc w:val="right"/>
-            </w:pPr>
-            <w:r>
-              <w:t xml:space="preserve">0.54</w:t>
-            </w:r>
-          </w:p>
-        </w:tc>
-        <w:tc>
-          <w:p>
-            <w:pPr>
-              <w:pStyle w:val="Compact"/>
-              <w:jc w:val="right"/>
-            </w:pPr>
-            <w:r>
-              <w:t xml:space="preserve">29</w:t>
+              <w:t xml:space="preserve">27.48</w:t>
+            </w:r>
+          </w:p>
+        </w:tc>
+        <w:tc>
+          <w:p>
+            <w:pPr>
+              <w:pStyle w:val="Compact"/>
+              <w:jc w:val="right"/>
+            </w:pPr>
+            <w:r>
+              <w:t xml:space="preserve">0.51</w:t>
+            </w:r>
+          </w:p>
+        </w:tc>
+        <w:tc>
+          <w:p>
+            <w:pPr>
+              <w:pStyle w:val="Compact"/>
+              <w:jc w:val="right"/>
+            </w:pPr>
+            <w:r>
+              <w:t xml:space="preserve">28</w:t>
             </w:r>
           </w:p>
         </w:tc>
@@ -1591,7 +1633,7 @@
               <w:jc w:val="right"/>
             </w:pPr>
             <w:r>
-              <w:t xml:space="preserve">28.64</w:t>
+              <w:t xml:space="preserve">28.53</w:t>
             </w:r>
           </w:p>
         </w:tc>
@@ -1626,51 +1668,51 @@
               <w:jc w:val="right"/>
             </w:pPr>
             <w:r>
-              <w:t xml:space="preserve">20.72</w:t>
-            </w:r>
-          </w:p>
-        </w:tc>
-        <w:tc>
-          <w:p>
-            <w:pPr>
-              <w:pStyle w:val="Compact"/>
-              <w:jc w:val="right"/>
-            </w:pPr>
-            <w:r>
-              <w:t xml:space="preserve">1.95</w:t>
-            </w:r>
-          </w:p>
-        </w:tc>
-        <w:tc>
-          <w:p>
-            <w:pPr>
-              <w:pStyle w:val="Compact"/>
-              <w:jc w:val="right"/>
-            </w:pPr>
-            <w:r>
-              <w:t xml:space="preserve">29</w:t>
-            </w:r>
-          </w:p>
-        </w:tc>
-        <w:tc>
-          <w:p>
-            <w:pPr>
-              <w:pStyle w:val="Compact"/>
-              <w:jc w:val="right"/>
-            </w:pPr>
-            <w:r>
-              <w:t xml:space="preserve">16.72</w:t>
-            </w:r>
-          </w:p>
-        </w:tc>
-        <w:tc>
-          <w:p>
-            <w:pPr>
-              <w:pStyle w:val="Compact"/>
-              <w:jc w:val="right"/>
-            </w:pPr>
-            <w:r>
-              <w:t xml:space="preserve">24.71</w:t>
+              <w:t xml:space="preserve">21.56</w:t>
+            </w:r>
+          </w:p>
+        </w:tc>
+        <w:tc>
+          <w:p>
+            <w:pPr>
+              <w:pStyle w:val="Compact"/>
+              <w:jc w:val="right"/>
+            </w:pPr>
+            <w:r>
+              <w:t xml:space="preserve">1.85</w:t>
+            </w:r>
+          </w:p>
+        </w:tc>
+        <w:tc>
+          <w:p>
+            <w:pPr>
+              <w:pStyle w:val="Compact"/>
+              <w:jc w:val="right"/>
+            </w:pPr>
+            <w:r>
+              <w:t xml:space="preserve">28</w:t>
+            </w:r>
+          </w:p>
+        </w:tc>
+        <w:tc>
+          <w:p>
+            <w:pPr>
+              <w:pStyle w:val="Compact"/>
+              <w:jc w:val="right"/>
+            </w:pPr>
+            <w:r>
+              <w:t xml:space="preserve">17.77</w:t>
+            </w:r>
+          </w:p>
+        </w:tc>
+        <w:tc>
+          <w:p>
+            <w:pPr>
+              <w:pStyle w:val="Compact"/>
+              <w:jc w:val="right"/>
+            </w:pPr>
+            <w:r>
+              <w:t xml:space="preserve">25.36</w:t>
             </w:r>
           </w:p>
         </w:tc>
@@ -1683,7 +1725,7 @@
               <w:jc w:val="left"/>
             </w:pPr>
             <w:r>
-              <w:t xml:space="preserve">BLHU</w:t>
+              <w:t xml:space="preserve">BLUH</w:t>
             </w:r>
           </w:p>
         </w:tc>
@@ -1705,51 +1747,51 @@
               <w:jc w:val="right"/>
             </w:pPr>
             <w:r>
-              <w:t xml:space="preserve">22.17</w:t>
-            </w:r>
-          </w:p>
-        </w:tc>
-        <w:tc>
-          <w:p>
-            <w:pPr>
-              <w:pStyle w:val="Compact"/>
-              <w:jc w:val="right"/>
-            </w:pPr>
-            <w:r>
-              <w:t xml:space="preserve">1.02</w:t>
-            </w:r>
-          </w:p>
-        </w:tc>
-        <w:tc>
-          <w:p>
-            <w:pPr>
-              <w:pStyle w:val="Compact"/>
-              <w:jc w:val="right"/>
-            </w:pPr>
-            <w:r>
-              <w:t xml:space="preserve">29</w:t>
-            </w:r>
-          </w:p>
-        </w:tc>
-        <w:tc>
-          <w:p>
-            <w:pPr>
-              <w:pStyle w:val="Compact"/>
-              <w:jc w:val="right"/>
-            </w:pPr>
-            <w:r>
-              <w:t xml:space="preserve">20.08</w:t>
-            </w:r>
-          </w:p>
-        </w:tc>
-        <w:tc>
-          <w:p>
-            <w:pPr>
-              <w:pStyle w:val="Compact"/>
-              <w:jc w:val="right"/>
-            </w:pPr>
-            <w:r>
-              <w:t xml:space="preserve">24.27</w:t>
+              <w:t xml:space="preserve">22.07</w:t>
+            </w:r>
+          </w:p>
+        </w:tc>
+        <w:tc>
+          <w:p>
+            <w:pPr>
+              <w:pStyle w:val="Compact"/>
+              <w:jc w:val="right"/>
+            </w:pPr>
+            <w:r>
+              <w:t xml:space="preserve">1.00</w:t>
+            </w:r>
+          </w:p>
+        </w:tc>
+        <w:tc>
+          <w:p>
+            <w:pPr>
+              <w:pStyle w:val="Compact"/>
+              <w:jc w:val="right"/>
+            </w:pPr>
+            <w:r>
+              <w:t xml:space="preserve">28</w:t>
+            </w:r>
+          </w:p>
+        </w:tc>
+        <w:tc>
+          <w:p>
+            <w:pPr>
+              <w:pStyle w:val="Compact"/>
+              <w:jc w:val="right"/>
+            </w:pPr>
+            <w:r>
+              <w:t xml:space="preserve">20.02</w:t>
+            </w:r>
+          </w:p>
+        </w:tc>
+        <w:tc>
+          <w:p>
+            <w:pPr>
+              <w:pStyle w:val="Compact"/>
+              <w:jc w:val="right"/>
+            </w:pPr>
+            <w:r>
+              <w:t xml:space="preserve">24.13</w:t>
             </w:r>
           </w:p>
         </w:tc>
@@ -1762,7 +1804,7 @@
               <w:jc w:val="left"/>
             </w:pPr>
             <w:r>
-              <w:t xml:space="preserve">MAHU</w:t>
+              <w:t xml:space="preserve">RIHU</w:t>
             </w:r>
           </w:p>
         </w:tc>
@@ -1784,51 +1826,51 @@
               <w:jc w:val="right"/>
             </w:pPr>
             <w:r>
-              <w:t xml:space="preserve">22.94</w:t>
-            </w:r>
-          </w:p>
-        </w:tc>
-        <w:tc>
-          <w:p>
-            <w:pPr>
-              <w:pStyle w:val="Compact"/>
-              <w:jc w:val="right"/>
-            </w:pPr>
-            <w:r>
-              <w:t xml:space="preserve">0.67</w:t>
-            </w:r>
-          </w:p>
-        </w:tc>
-        <w:tc>
-          <w:p>
-            <w:pPr>
-              <w:pStyle w:val="Compact"/>
-              <w:jc w:val="right"/>
-            </w:pPr>
-            <w:r>
-              <w:t xml:space="preserve">29</w:t>
-            </w:r>
-          </w:p>
-        </w:tc>
-        <w:tc>
-          <w:p>
-            <w:pPr>
-              <w:pStyle w:val="Compact"/>
-              <w:jc w:val="right"/>
-            </w:pPr>
-            <w:r>
-              <w:t xml:space="preserve">21.57</w:t>
-            </w:r>
-          </w:p>
-        </w:tc>
-        <w:tc>
-          <w:p>
-            <w:pPr>
-              <w:pStyle w:val="Compact"/>
-              <w:jc w:val="right"/>
-            </w:pPr>
-            <w:r>
-              <w:t xml:space="preserve">24.31</w:t>
+              <w:t xml:space="preserve">22.71</w:t>
+            </w:r>
+          </w:p>
+        </w:tc>
+        <w:tc>
+          <w:p>
+            <w:pPr>
+              <w:pStyle w:val="Compact"/>
+              <w:jc w:val="right"/>
+            </w:pPr>
+            <w:r>
+              <w:t xml:space="preserve">0.66</w:t>
+            </w:r>
+          </w:p>
+        </w:tc>
+        <w:tc>
+          <w:p>
+            <w:pPr>
+              <w:pStyle w:val="Compact"/>
+              <w:jc w:val="right"/>
+            </w:pPr>
+            <w:r>
+              <w:t xml:space="preserve">28</w:t>
+            </w:r>
+          </w:p>
+        </w:tc>
+        <w:tc>
+          <w:p>
+            <w:pPr>
+              <w:pStyle w:val="Compact"/>
+              <w:jc w:val="right"/>
+            </w:pPr>
+            <w:r>
+              <w:t xml:space="preserve">21.37</w:t>
+            </w:r>
+          </w:p>
+        </w:tc>
+        <w:tc>
+          <w:p>
+            <w:pPr>
+              <w:pStyle w:val="Compact"/>
+              <w:jc w:val="right"/>
+            </w:pPr>
+            <w:r>
+              <w:t xml:space="preserve">24.06</w:t>
             </w:r>
           </w:p>
         </w:tc>
@@ -1863,51 +1905,51 @@
               <w:jc w:val="right"/>
             </w:pPr>
             <w:r>
-              <w:t xml:space="preserve">14.30</w:t>
-            </w:r>
-          </w:p>
-        </w:tc>
-        <w:tc>
-          <w:p>
-            <w:pPr>
-              <w:pStyle w:val="Compact"/>
-              <w:jc w:val="right"/>
-            </w:pPr>
-            <w:r>
-              <w:t xml:space="preserve">1.93</w:t>
-            </w:r>
-          </w:p>
-        </w:tc>
-        <w:tc>
-          <w:p>
-            <w:pPr>
-              <w:pStyle w:val="Compact"/>
-              <w:jc w:val="right"/>
-            </w:pPr>
-            <w:r>
-              <w:t xml:space="preserve">29</w:t>
-            </w:r>
-          </w:p>
-        </w:tc>
-        <w:tc>
-          <w:p>
-            <w:pPr>
-              <w:pStyle w:val="Compact"/>
-              <w:jc w:val="right"/>
-            </w:pPr>
-            <w:r>
-              <w:t xml:space="preserve">10.36</w:t>
-            </w:r>
-          </w:p>
-        </w:tc>
-        <w:tc>
-          <w:p>
-            <w:pPr>
-              <w:pStyle w:val="Compact"/>
-              <w:jc w:val="right"/>
-            </w:pPr>
-            <w:r>
-              <w:t xml:space="preserve">18.24</w:t>
+              <w:t xml:space="preserve">15.10</w:t>
+            </w:r>
+          </w:p>
+        </w:tc>
+        <w:tc>
+          <w:p>
+            <w:pPr>
+              <w:pStyle w:val="Compact"/>
+              <w:jc w:val="right"/>
+            </w:pPr>
+            <w:r>
+              <w:t xml:space="preserve">1.82</w:t>
+            </w:r>
+          </w:p>
+        </w:tc>
+        <w:tc>
+          <w:p>
+            <w:pPr>
+              <w:pStyle w:val="Compact"/>
+              <w:jc w:val="right"/>
+            </w:pPr>
+            <w:r>
+              <w:t xml:space="preserve">28</w:t>
+            </w:r>
+          </w:p>
+        </w:tc>
+        <w:tc>
+          <w:p>
+            <w:pPr>
+              <w:pStyle w:val="Compact"/>
+              <w:jc w:val="right"/>
+            </w:pPr>
+            <w:r>
+              <w:t xml:space="preserve">11.37</w:t>
+            </w:r>
+          </w:p>
+        </w:tc>
+        <w:tc>
+          <w:p>
+            <w:pPr>
+              <w:pStyle w:val="Compact"/>
+              <w:jc w:val="right"/>
+            </w:pPr>
+            <w:r>
+              <w:t xml:space="preserve">18.84</w:t>
             </w:r>
           </w:p>
         </w:tc>
@@ -1920,7 +1962,7 @@
               <w:jc w:val="left"/>
             </w:pPr>
             <w:r>
-              <w:t xml:space="preserve">BLHU</w:t>
+              <w:t xml:space="preserve">BLUH</w:t>
             </w:r>
           </w:p>
         </w:tc>
@@ -1942,51 +1984,51 @@
               <w:jc w:val="right"/>
             </w:pPr>
             <w:r>
-              <w:t xml:space="preserve">15.64</w:t>
-            </w:r>
-          </w:p>
-        </w:tc>
-        <w:tc>
-          <w:p>
-            <w:pPr>
-              <w:pStyle w:val="Compact"/>
-              <w:jc w:val="right"/>
-            </w:pPr>
-            <w:r>
-              <w:t xml:space="preserve">1.04</w:t>
-            </w:r>
-          </w:p>
-        </w:tc>
-        <w:tc>
-          <w:p>
-            <w:pPr>
-              <w:pStyle w:val="Compact"/>
-              <w:jc w:val="right"/>
-            </w:pPr>
-            <w:r>
-              <w:t xml:space="preserve">29</w:t>
-            </w:r>
-          </w:p>
-        </w:tc>
-        <w:tc>
-          <w:p>
-            <w:pPr>
-              <w:pStyle w:val="Compact"/>
-              <w:jc w:val="right"/>
-            </w:pPr>
-            <w:r>
-              <w:t xml:space="preserve">13.52</w:t>
-            </w:r>
-          </w:p>
-        </w:tc>
-        <w:tc>
-          <w:p>
-            <w:pPr>
-              <w:pStyle w:val="Compact"/>
-              <w:jc w:val="right"/>
-            </w:pPr>
-            <w:r>
-              <w:t xml:space="preserve">17.76</w:t>
+              <w:t xml:space="preserve">15.46</w:t>
+            </w:r>
+          </w:p>
+        </w:tc>
+        <w:tc>
+          <w:p>
+            <w:pPr>
+              <w:pStyle w:val="Compact"/>
+              <w:jc w:val="right"/>
+            </w:pPr>
+            <w:r>
+              <w:t xml:space="preserve">1.02</w:t>
+            </w:r>
+          </w:p>
+        </w:tc>
+        <w:tc>
+          <w:p>
+            <w:pPr>
+              <w:pStyle w:val="Compact"/>
+              <w:jc w:val="right"/>
+            </w:pPr>
+            <w:r>
+              <w:t xml:space="preserve">28</w:t>
+            </w:r>
+          </w:p>
+        </w:tc>
+        <w:tc>
+          <w:p>
+            <w:pPr>
+              <w:pStyle w:val="Compact"/>
+              <w:jc w:val="right"/>
+            </w:pPr>
+            <w:r>
+              <w:t xml:space="preserve">13.38</w:t>
+            </w:r>
+          </w:p>
+        </w:tc>
+        <w:tc>
+          <w:p>
+            <w:pPr>
+              <w:pStyle w:val="Compact"/>
+              <w:jc w:val="right"/>
+            </w:pPr>
+            <w:r>
+              <w:t xml:space="preserve">17.54</w:t>
             </w:r>
           </w:p>
         </w:tc>
@@ -1999,7 +2041,7 @@
               <w:jc w:val="left"/>
             </w:pPr>
             <w:r>
-              <w:t xml:space="preserve">MAHU</w:t>
+              <w:t xml:space="preserve">RIHU</w:t>
             </w:r>
           </w:p>
         </w:tc>
@@ -2021,51 +2063,51 @@
               <w:jc w:val="right"/>
             </w:pPr>
             <w:r>
-              <w:t xml:space="preserve">15.76</w:t>
-            </w:r>
-          </w:p>
-        </w:tc>
-        <w:tc>
-          <w:p>
-            <w:pPr>
-              <w:pStyle w:val="Compact"/>
-              <w:jc w:val="right"/>
-            </w:pPr>
-            <w:r>
-              <w:t xml:space="preserve">0.61</w:t>
-            </w:r>
-          </w:p>
-        </w:tc>
-        <w:tc>
-          <w:p>
-            <w:pPr>
-              <w:pStyle w:val="Compact"/>
-              <w:jc w:val="right"/>
-            </w:pPr>
-            <w:r>
-              <w:t xml:space="preserve">29</w:t>
-            </w:r>
-          </w:p>
-        </w:tc>
-        <w:tc>
-          <w:p>
-            <w:pPr>
-              <w:pStyle w:val="Compact"/>
-              <w:jc w:val="right"/>
-            </w:pPr>
-            <w:r>
-              <w:t xml:space="preserve">14.51</w:t>
-            </w:r>
-          </w:p>
-        </w:tc>
-        <w:tc>
-          <w:p>
-            <w:pPr>
-              <w:pStyle w:val="Compact"/>
-              <w:jc w:val="right"/>
-            </w:pPr>
-            <w:r>
-              <w:t xml:space="preserve">17.01</w:t>
+              <w:t xml:space="preserve">15.67</w:t>
+            </w:r>
+          </w:p>
+        </w:tc>
+        <w:tc>
+          <w:p>
+            <w:pPr>
+              <w:pStyle w:val="Compact"/>
+              <w:jc w:val="right"/>
+            </w:pPr>
+            <w:r>
+              <w:t xml:space="preserve">0.59</w:t>
+            </w:r>
+          </w:p>
+        </w:tc>
+        <w:tc>
+          <w:p>
+            <w:pPr>
+              <w:pStyle w:val="Compact"/>
+              <w:jc w:val="right"/>
+            </w:pPr>
+            <w:r>
+              <w:t xml:space="preserve">28</w:t>
+            </w:r>
+          </w:p>
+        </w:tc>
+        <w:tc>
+          <w:p>
+            <w:pPr>
+              <w:pStyle w:val="Compact"/>
+              <w:jc w:val="right"/>
+            </w:pPr>
+            <w:r>
+              <w:t xml:space="preserve">14.46</w:t>
+            </w:r>
+          </w:p>
+        </w:tc>
+        <w:tc>
+          <w:p>
+            <w:pPr>
+              <w:pStyle w:val="Compact"/>
+              <w:jc w:val="right"/>
+            </w:pPr>
+            <w:r>
+              <w:t xml:space="preserve">16.89</w:t>
             </w:r>
           </w:p>
         </w:tc>
@@ -2103,13 +2145,13 @@
         <w:rPr>
           <w:rStyle w:val="KeywordTok"/>
         </w:rPr>
-        <w:t xml:space="preserve">summary</w:t>
-      </w:r>
-      <w:r>
-        <w:rPr>
-          <w:rStyle w:val="NormalTok"/>
-        </w:rPr>
-        <w:t xml:space="preserve">(mod_BVD_sp_cor2)</w:t>
+        <w:t xml:space="preserve">intervals</w:t>
+      </w:r>
+      <w:r>
+        <w:rPr>
+          <w:rStyle w:val="NormalTok"/>
+        </w:rPr>
+        <w:t xml:space="preserve">(mod_cor)</w:t>
       </w:r>
       <w:r>
         <w:rPr>
@@ -2121,7 +2163,7 @@
         <w:rPr>
           <w:rStyle w:val="NormalTok"/>
         </w:rPr>
-        <w:t xml:space="preserve">tTable, </w:t>
+        <w:t xml:space="preserve">fixed, </w:t>
       </w:r>
       <w:r>
         <w:rPr>
@@ -2175,7 +2217,7 @@
               <w:jc w:val="right"/>
             </w:pPr>
             <w:r>
-              <w:t xml:space="preserve">Value</w:t>
+              <w:t xml:space="preserve">lower</w:t>
             </w:r>
           </w:p>
         </w:tc>
@@ -2192,7 +2234,7 @@
               <w:jc w:val="right"/>
             </w:pPr>
             <w:r>
-              <w:t xml:space="preserve">Std.Error</w:t>
+              <w:t xml:space="preserve">est.</w:t>
             </w:r>
           </w:p>
         </w:tc>
@@ -2209,10 +2251,922 @@
               <w:jc w:val="right"/>
             </w:pPr>
             <w:r>
-              <w:t xml:space="preserve">DF</w:t>
-            </w:r>
-          </w:p>
-        </w:tc>
+              <w:t xml:space="preserve">upper</w:t>
+            </w:r>
+          </w:p>
+        </w:tc>
+      </w:tr>
+      <w:tr>
+        <w:tc>
+          <w:p>
+            <w:pPr>
+              <w:pStyle w:val="Compact"/>
+              <w:jc w:val="left"/>
+            </w:pPr>
+            <w:r>
+              <w:t xml:space="preserve">(Intercept)</w:t>
+            </w:r>
+          </w:p>
+        </w:tc>
+        <w:tc>
+          <w:p>
+            <w:pPr>
+              <w:pStyle w:val="Compact"/>
+              <w:jc w:val="right"/>
+            </w:pPr>
+            <w:r>
+              <w:t xml:space="preserve">34.39</w:t>
+            </w:r>
+          </w:p>
+        </w:tc>
+        <w:tc>
+          <w:p>
+            <w:pPr>
+              <w:pStyle w:val="Compact"/>
+              <w:jc w:val="right"/>
+            </w:pPr>
+            <w:r>
+              <w:t xml:space="preserve">46.51</w:t>
+            </w:r>
+          </w:p>
+        </w:tc>
+        <w:tc>
+          <w:p>
+            <w:pPr>
+              <w:pStyle w:val="Compact"/>
+              <w:jc w:val="right"/>
+            </w:pPr>
+            <w:r>
+              <w:t xml:space="preserve">58.62</w:t>
+            </w:r>
+          </w:p>
+        </w:tc>
+      </w:tr>
+      <w:tr>
+        <w:tc>
+          <w:p>
+            <w:pPr>
+              <w:pStyle w:val="Compact"/>
+              <w:jc w:val="left"/>
+            </w:pPr>
+            <w:r>
+              <w:t xml:space="preserve">Amb_Temp</w:t>
+            </w:r>
+          </w:p>
+        </w:tc>
+        <w:tc>
+          <w:p>
+            <w:pPr>
+              <w:pStyle w:val="Compact"/>
+              <w:jc w:val="right"/>
+            </w:pPr>
+            <w:r>
+              <w:t xml:space="preserve">0.02</w:t>
+            </w:r>
+          </w:p>
+        </w:tc>
+        <w:tc>
+          <w:p>
+            <w:pPr>
+              <w:pStyle w:val="Compact"/>
+              <w:jc w:val="right"/>
+            </w:pPr>
+            <w:r>
+              <w:t xml:space="preserve">0.05</w:t>
+            </w:r>
+          </w:p>
+        </w:tc>
+        <w:tc>
+          <w:p>
+            <w:pPr>
+              <w:pStyle w:val="Compact"/>
+              <w:jc w:val="right"/>
+            </w:pPr>
+            <w:r>
+              <w:t xml:space="preserve">0.08</w:t>
+            </w:r>
+          </w:p>
+        </w:tc>
+      </w:tr>
+      <w:tr>
+        <w:tc>
+          <w:p>
+            <w:pPr>
+              <w:pStyle w:val="Compact"/>
+              <w:jc w:val="left"/>
+            </w:pPr>
+            <w:r>
+              <w:t xml:space="preserve">CategoryShallow Torpor</w:t>
+            </w:r>
+          </w:p>
+        </w:tc>
+        <w:tc>
+          <w:p>
+            <w:pPr>
+              <w:pStyle w:val="Compact"/>
+              <w:jc w:val="right"/>
+            </w:pPr>
+            <w:r>
+              <w:t xml:space="preserve">-4.90</w:t>
+            </w:r>
+          </w:p>
+        </w:tc>
+        <w:tc>
+          <w:p>
+            <w:pPr>
+              <w:pStyle w:val="Compact"/>
+              <w:jc w:val="right"/>
+            </w:pPr>
+            <w:r>
+              <w:t xml:space="preserve">-3.19</w:t>
+            </w:r>
+          </w:p>
+        </w:tc>
+        <w:tc>
+          <w:p>
+            <w:pPr>
+              <w:pStyle w:val="Compact"/>
+              <w:jc w:val="right"/>
+            </w:pPr>
+            <w:r>
+              <w:t xml:space="preserve">-1.48</w:t>
+            </w:r>
+          </w:p>
+        </w:tc>
+      </w:tr>
+      <w:tr>
+        <w:tc>
+          <w:p>
+            <w:pPr>
+              <w:pStyle w:val="Compact"/>
+              <w:jc w:val="left"/>
+            </w:pPr>
+            <w:r>
+              <w:t xml:space="preserve">CategoryTransition</w:t>
+            </w:r>
+          </w:p>
+        </w:tc>
+        <w:tc>
+          <w:p>
+            <w:pPr>
+              <w:pStyle w:val="Compact"/>
+              <w:jc w:val="right"/>
+            </w:pPr>
+            <w:r>
+              <w:t xml:space="preserve">-18.67</w:t>
+            </w:r>
+          </w:p>
+        </w:tc>
+        <w:tc>
+          <w:p>
+            <w:pPr>
+              <w:pStyle w:val="Compact"/>
+              <w:jc w:val="right"/>
+            </w:pPr>
+            <w:r>
+              <w:t xml:space="preserve">-16.91</w:t>
+            </w:r>
+          </w:p>
+        </w:tc>
+        <w:tc>
+          <w:p>
+            <w:pPr>
+              <w:pStyle w:val="Compact"/>
+              <w:jc w:val="right"/>
+            </w:pPr>
+            <w:r>
+              <w:t xml:space="preserve">-15.15</w:t>
+            </w:r>
+          </w:p>
+        </w:tc>
+      </w:tr>
+      <w:tr>
+        <w:tc>
+          <w:p>
+            <w:pPr>
+              <w:pStyle w:val="Compact"/>
+              <w:jc w:val="left"/>
+            </w:pPr>
+            <w:r>
+              <w:t xml:space="preserve">CategoryDeep Torpor</w:t>
+            </w:r>
+          </w:p>
+        </w:tc>
+        <w:tc>
+          <w:p>
+            <w:pPr>
+              <w:pStyle w:val="Compact"/>
+              <w:jc w:val="right"/>
+            </w:pPr>
+            <w:r>
+              <w:t xml:space="preserve">-28.14</w:t>
+            </w:r>
+          </w:p>
+        </w:tc>
+        <w:tc>
+          <w:p>
+            <w:pPr>
+              <w:pStyle w:val="Compact"/>
+              <w:jc w:val="right"/>
+            </w:pPr>
+            <w:r>
+              <w:t xml:space="preserve">-26.60</w:t>
+            </w:r>
+          </w:p>
+        </w:tc>
+        <w:tc>
+          <w:p>
+            <w:pPr>
+              <w:pStyle w:val="Compact"/>
+              <w:jc w:val="right"/>
+            </w:pPr>
+            <w:r>
+              <w:t xml:space="preserve">-25.05</w:t>
+            </w:r>
+          </w:p>
+        </w:tc>
+      </w:tr>
+      <w:tr>
+        <w:tc>
+          <w:p>
+            <w:pPr>
+              <w:pStyle w:val="Compact"/>
+              <w:jc w:val="left"/>
+            </w:pPr>
+            <w:r>
+              <w:t xml:space="preserve">SpeciesBLUH</w:t>
+            </w:r>
+          </w:p>
+        </w:tc>
+        <w:tc>
+          <w:p>
+            <w:pPr>
+              <w:pStyle w:val="Compact"/>
+              <w:jc w:val="right"/>
+            </w:pPr>
+            <w:r>
+              <w:t xml:space="preserve">-6.21</w:t>
+            </w:r>
+          </w:p>
+        </w:tc>
+        <w:tc>
+          <w:p>
+            <w:pPr>
+              <w:pStyle w:val="Compact"/>
+              <w:jc w:val="right"/>
+            </w:pPr>
+            <w:r>
+              <w:t xml:space="preserve">-1.23</w:t>
+            </w:r>
+          </w:p>
+        </w:tc>
+        <w:tc>
+          <w:p>
+            <w:pPr>
+              <w:pStyle w:val="Compact"/>
+              <w:jc w:val="right"/>
+            </w:pPr>
+            <w:r>
+              <w:t xml:space="preserve">3.76</w:t>
+            </w:r>
+          </w:p>
+        </w:tc>
+      </w:tr>
+      <w:tr>
+        <w:tc>
+          <w:p>
+            <w:pPr>
+              <w:pStyle w:val="Compact"/>
+              <w:jc w:val="left"/>
+            </w:pPr>
+            <w:r>
+              <w:t xml:space="preserve">SpeciesRIHU</w:t>
+            </w:r>
+          </w:p>
+        </w:tc>
+        <w:tc>
+          <w:p>
+            <w:pPr>
+              <w:pStyle w:val="Compact"/>
+              <w:jc w:val="right"/>
+            </w:pPr>
+            <w:r>
+              <w:t xml:space="preserve">-6.65</w:t>
+            </w:r>
+          </w:p>
+        </w:tc>
+        <w:tc>
+          <w:p>
+            <w:pPr>
+              <w:pStyle w:val="Compact"/>
+              <w:jc w:val="right"/>
+            </w:pPr>
+            <w:r>
+              <w:t xml:space="preserve">-2.10</w:t>
+            </w:r>
+          </w:p>
+        </w:tc>
+        <w:tc>
+          <w:p>
+            <w:pPr>
+              <w:pStyle w:val="Compact"/>
+              <w:jc w:val="right"/>
+            </w:pPr>
+            <w:r>
+              <w:t xml:space="preserve">2.45</w:t>
+            </w:r>
+          </w:p>
+        </w:tc>
+      </w:tr>
+      <w:tr>
+        <w:tc>
+          <w:p>
+            <w:pPr>
+              <w:pStyle w:val="Compact"/>
+              <w:jc w:val="left"/>
+            </w:pPr>
+            <w:r>
+              <w:t xml:space="preserve">Cap_mass</w:t>
+            </w:r>
+          </w:p>
+        </w:tc>
+        <w:tc>
+          <w:p>
+            <w:pPr>
+              <w:pStyle w:val="Compact"/>
+              <w:jc w:val="right"/>
+            </w:pPr>
+            <w:r>
+              <w:t xml:space="preserve">-0.61</w:t>
+            </w:r>
+          </w:p>
+        </w:tc>
+        <w:tc>
+          <w:p>
+            <w:pPr>
+              <w:pStyle w:val="Compact"/>
+              <w:jc w:val="right"/>
+            </w:pPr>
+            <w:r>
+              <w:t xml:space="preserve">0.29</w:t>
+            </w:r>
+          </w:p>
+        </w:tc>
+        <w:tc>
+          <w:p>
+            <w:pPr>
+              <w:pStyle w:val="Compact"/>
+              <w:jc w:val="right"/>
+            </w:pPr>
+            <w:r>
+              <w:t xml:space="preserve">1.19</w:t>
+            </w:r>
+          </w:p>
+        </w:tc>
+      </w:tr>
+      <w:tr>
+        <w:tc>
+          <w:p>
+            <w:pPr>
+              <w:pStyle w:val="Compact"/>
+              <w:jc w:val="left"/>
+            </w:pPr>
+            <w:r>
+              <w:t xml:space="preserve">Year</w:t>
+            </w:r>
+          </w:p>
+        </w:tc>
+        <w:tc>
+          <w:p>
+            <w:pPr>
+              <w:pStyle w:val="Compact"/>
+              <w:jc w:val="right"/>
+            </w:pPr>
+            <w:r>
+              <w:t xml:space="preserve">-1.65</w:t>
+            </w:r>
+          </w:p>
+        </w:tc>
+        <w:tc>
+          <w:p>
+            <w:pPr>
+              <w:pStyle w:val="Compact"/>
+              <w:jc w:val="right"/>
+            </w:pPr>
+            <w:r>
+              <w:t xml:space="preserve">-0.92</w:t>
+            </w:r>
+          </w:p>
+        </w:tc>
+        <w:tc>
+          <w:p>
+            <w:pPr>
+              <w:pStyle w:val="Compact"/>
+              <w:jc w:val="right"/>
+            </w:pPr>
+            <w:r>
+              <w:t xml:space="preserve">-0.19</w:t>
+            </w:r>
+          </w:p>
+        </w:tc>
+      </w:tr>
+      <w:tr>
+        <w:tc>
+          <w:p>
+            <w:pPr>
+              <w:pStyle w:val="Compact"/>
+              <w:jc w:val="left"/>
+            </w:pPr>
+            <w:r>
+              <w:t xml:space="preserve">Amb_Temp:CategoryShallow Torpor</w:t>
+            </w:r>
+          </w:p>
+        </w:tc>
+        <w:tc>
+          <w:p>
+            <w:pPr>
+              <w:pStyle w:val="Compact"/>
+              <w:jc w:val="right"/>
+            </w:pPr>
+            <w:r>
+              <w:t xml:space="preserve">-0.01</w:t>
+            </w:r>
+          </w:p>
+        </w:tc>
+        <w:tc>
+          <w:p>
+            <w:pPr>
+              <w:pStyle w:val="Compact"/>
+              <w:jc w:val="right"/>
+            </w:pPr>
+            <w:r>
+              <w:t xml:space="preserve">0.05</w:t>
+            </w:r>
+          </w:p>
+        </w:tc>
+        <w:tc>
+          <w:p>
+            <w:pPr>
+              <w:pStyle w:val="Compact"/>
+              <w:jc w:val="right"/>
+            </w:pPr>
+            <w:r>
+              <w:t xml:space="preserve">0.10</w:t>
+            </w:r>
+          </w:p>
+        </w:tc>
+      </w:tr>
+      <w:tr>
+        <w:tc>
+          <w:p>
+            <w:pPr>
+              <w:pStyle w:val="Compact"/>
+              <w:jc w:val="left"/>
+            </w:pPr>
+            <w:r>
+              <w:t xml:space="preserve">Amb_Temp:CategoryTransition</w:t>
+            </w:r>
+          </w:p>
+        </w:tc>
+        <w:tc>
+          <w:p>
+            <w:pPr>
+              <w:pStyle w:val="Compact"/>
+              <w:jc w:val="right"/>
+            </w:pPr>
+            <w:r>
+              <w:t xml:space="preserve">0.36</w:t>
+            </w:r>
+          </w:p>
+        </w:tc>
+        <w:tc>
+          <w:p>
+            <w:pPr>
+              <w:pStyle w:val="Compact"/>
+              <w:jc w:val="right"/>
+            </w:pPr>
+            <w:r>
+              <w:t xml:space="preserve">0.46</w:t>
+            </w:r>
+          </w:p>
+        </w:tc>
+        <w:tc>
+          <w:p>
+            <w:pPr>
+              <w:pStyle w:val="Compact"/>
+              <w:jc w:val="right"/>
+            </w:pPr>
+            <w:r>
+              <w:t xml:space="preserve">0.55</w:t>
+            </w:r>
+          </w:p>
+        </w:tc>
+      </w:tr>
+      <w:tr>
+        <w:tc>
+          <w:p>
+            <w:pPr>
+              <w:pStyle w:val="Compact"/>
+              <w:jc w:val="left"/>
+            </w:pPr>
+            <w:r>
+              <w:t xml:space="preserve">Amb_Temp:CategoryDeep Torpor</w:t>
+            </w:r>
+          </w:p>
+        </w:tc>
+        <w:tc>
+          <w:p>
+            <w:pPr>
+              <w:pStyle w:val="Compact"/>
+              <w:jc w:val="right"/>
+            </w:pPr>
+            <w:r>
+              <w:t xml:space="preserve">0.61</w:t>
+            </w:r>
+          </w:p>
+        </w:tc>
+        <w:tc>
+          <w:p>
+            <w:pPr>
+              <w:pStyle w:val="Compact"/>
+              <w:jc w:val="right"/>
+            </w:pPr>
+            <w:r>
+              <w:t xml:space="preserve">0.73</w:t>
+            </w:r>
+          </w:p>
+        </w:tc>
+        <w:tc>
+          <w:p>
+            <w:pPr>
+              <w:pStyle w:val="Compact"/>
+              <w:jc w:val="right"/>
+            </w:pPr>
+            <w:r>
+              <w:t xml:space="preserve">0.84</w:t>
+            </w:r>
+          </w:p>
+        </w:tc>
+      </w:tr>
+      <w:tr>
+        <w:tc>
+          <w:p>
+            <w:pPr>
+              <w:pStyle w:val="Compact"/>
+              <w:jc w:val="left"/>
+            </w:pPr>
+            <w:r>
+              <w:t xml:space="preserve">CategoryShallow Torpor:SpeciesBLUH</w:t>
+            </w:r>
+          </w:p>
+        </w:tc>
+        <w:tc>
+          <w:p>
+            <w:pPr>
+              <w:pStyle w:val="Compact"/>
+              <w:jc w:val="right"/>
+            </w:pPr>
+            <w:r>
+              <w:t xml:space="preserve">-1.90</w:t>
+            </w:r>
+          </w:p>
+        </w:tc>
+        <w:tc>
+          <w:p>
+            <w:pPr>
+              <w:pStyle w:val="Compact"/>
+              <w:jc w:val="right"/>
+            </w:pPr>
+            <w:r>
+              <w:t xml:space="preserve">-0.15</w:t>
+            </w:r>
+          </w:p>
+        </w:tc>
+        <w:tc>
+          <w:p>
+            <w:pPr>
+              <w:pStyle w:val="Compact"/>
+              <w:jc w:val="right"/>
+            </w:pPr>
+            <w:r>
+              <w:t xml:space="preserve">1.61</w:t>
+            </w:r>
+          </w:p>
+        </w:tc>
+      </w:tr>
+      <w:tr>
+        <w:tc>
+          <w:p>
+            <w:pPr>
+              <w:pStyle w:val="Compact"/>
+              <w:jc w:val="left"/>
+            </w:pPr>
+            <w:r>
+              <w:t xml:space="preserve">CategoryTransition:SpeciesBLUH</w:t>
+            </w:r>
+          </w:p>
+        </w:tc>
+        <w:tc>
+          <w:p>
+            <w:pPr>
+              <w:pStyle w:val="Compact"/>
+              <w:jc w:val="right"/>
+            </w:pPr>
+            <w:r>
+              <w:t xml:space="preserve">-0.23</w:t>
+            </w:r>
+          </w:p>
+        </w:tc>
+        <w:tc>
+          <w:p>
+            <w:pPr>
+              <w:pStyle w:val="Compact"/>
+              <w:jc w:val="right"/>
+            </w:pPr>
+            <w:r>
+              <w:t xml:space="preserve">1.74</w:t>
+            </w:r>
+          </w:p>
+        </w:tc>
+        <w:tc>
+          <w:p>
+            <w:pPr>
+              <w:pStyle w:val="Compact"/>
+              <w:jc w:val="right"/>
+            </w:pPr>
+            <w:r>
+              <w:t xml:space="preserve">3.70</w:t>
+            </w:r>
+          </w:p>
+        </w:tc>
+      </w:tr>
+      <w:tr>
+        <w:tc>
+          <w:p>
+            <w:pPr>
+              <w:pStyle w:val="Compact"/>
+              <w:jc w:val="left"/>
+            </w:pPr>
+            <w:r>
+              <w:t xml:space="preserve">CategoryDeep Torpor:SpeciesBLUH</w:t>
+            </w:r>
+          </w:p>
+        </w:tc>
+        <w:tc>
+          <w:p>
+            <w:pPr>
+              <w:pStyle w:val="Compact"/>
+              <w:jc w:val="right"/>
+            </w:pPr>
+            <w:r>
+              <w:t xml:space="preserve">-0.23</w:t>
+            </w:r>
+          </w:p>
+        </w:tc>
+        <w:tc>
+          <w:p>
+            <w:pPr>
+              <w:pStyle w:val="Compact"/>
+              <w:jc w:val="right"/>
+            </w:pPr>
+            <w:r>
+              <w:t xml:space="preserve">1.58</w:t>
+            </w:r>
+          </w:p>
+        </w:tc>
+        <w:tc>
+          <w:p>
+            <w:pPr>
+              <w:pStyle w:val="Compact"/>
+              <w:jc w:val="right"/>
+            </w:pPr>
+            <w:r>
+              <w:t xml:space="preserve">3.39</w:t>
+            </w:r>
+          </w:p>
+        </w:tc>
+      </w:tr>
+      <w:tr>
+        <w:tc>
+          <w:p>
+            <w:pPr>
+              <w:pStyle w:val="Compact"/>
+              <w:jc w:val="left"/>
+            </w:pPr>
+            <w:r>
+              <w:t xml:space="preserve">CategoryShallow Torpor:SpeciesRIHU</w:t>
+            </w:r>
+          </w:p>
+        </w:tc>
+        <w:tc>
+          <w:p>
+            <w:pPr>
+              <w:pStyle w:val="Compact"/>
+              <w:jc w:val="right"/>
+            </w:pPr>
+            <w:r>
+              <w:t xml:space="preserve">-2.60</w:t>
+            </w:r>
+          </w:p>
+        </w:tc>
+        <w:tc>
+          <w:p>
+            <w:pPr>
+              <w:pStyle w:val="Compact"/>
+              <w:jc w:val="right"/>
+            </w:pPr>
+            <w:r>
+              <w:t xml:space="preserve">-0.81</w:t>
+            </w:r>
+          </w:p>
+        </w:tc>
+        <w:tc>
+          <w:p>
+            <w:pPr>
+              <w:pStyle w:val="Compact"/>
+              <w:jc w:val="right"/>
+            </w:pPr>
+            <w:r>
+              <w:t xml:space="preserve">0.98</w:t>
+            </w:r>
+          </w:p>
+        </w:tc>
+      </w:tr>
+      <w:tr>
+        <w:tc>
+          <w:p>
+            <w:pPr>
+              <w:pStyle w:val="Compact"/>
+              <w:jc w:val="left"/>
+            </w:pPr>
+            <w:r>
+              <w:t xml:space="preserve">CategoryTransition:SpeciesRIHU</w:t>
+            </w:r>
+          </w:p>
+        </w:tc>
+        <w:tc>
+          <w:p>
+            <w:pPr>
+              <w:pStyle w:val="Compact"/>
+              <w:jc w:val="right"/>
+            </w:pPr>
+            <w:r>
+              <w:t xml:space="preserve">1.53</w:t>
+            </w:r>
+          </w:p>
+        </w:tc>
+        <w:tc>
+          <w:p>
+            <w:pPr>
+              <w:pStyle w:val="Compact"/>
+              <w:jc w:val="right"/>
+            </w:pPr>
+            <w:r>
+              <w:t xml:space="preserve">3.25</w:t>
+            </w:r>
+          </w:p>
+        </w:tc>
+        <w:tc>
+          <w:p>
+            <w:pPr>
+              <w:pStyle w:val="Compact"/>
+              <w:jc w:val="right"/>
+            </w:pPr>
+            <w:r>
+              <w:t xml:space="preserve">4.98</w:t>
+            </w:r>
+          </w:p>
+        </w:tc>
+      </w:tr>
+      <w:tr>
+        <w:tc>
+          <w:p>
+            <w:pPr>
+              <w:pStyle w:val="Compact"/>
+              <w:jc w:val="left"/>
+            </w:pPr>
+            <w:r>
+              <w:t xml:space="preserve">CategoryDeep Torpor:SpeciesRIHU</w:t>
+            </w:r>
+          </w:p>
+        </w:tc>
+        <w:tc>
+          <w:p>
+            <w:pPr>
+              <w:pStyle w:val="Compact"/>
+              <w:jc w:val="right"/>
+            </w:pPr>
+            <w:r>
+              <w:t xml:space="preserve">1.18</w:t>
+            </w:r>
+          </w:p>
+        </w:tc>
+        <w:tc>
+          <w:p>
+            <w:pPr>
+              <w:pStyle w:val="Compact"/>
+              <w:jc w:val="right"/>
+            </w:pPr>
+            <w:r>
+              <w:t xml:space="preserve">2.67</w:t>
+            </w:r>
+          </w:p>
+        </w:tc>
+        <w:tc>
+          <w:p>
+            <w:pPr>
+              <w:pStyle w:val="Compact"/>
+              <w:jc w:val="right"/>
+            </w:pPr>
+            <w:r>
+              <w:t xml:space="preserve">4.17</w:t>
+            </w:r>
+          </w:p>
+        </w:tc>
+      </w:tr>
+    </w:tbl>
+    <w:p>
+      <w:pPr>
+        <w:pStyle w:val="SourceCode"/>
+      </w:pPr>
+      <w:r>
+        <w:rPr>
+          <w:rStyle w:val="NormalTok"/>
+        </w:rPr>
+        <w:t xml:space="preserve">knitr</w:t>
+      </w:r>
+      <w:r>
+        <w:rPr>
+          <w:rStyle w:val="OperatorTok"/>
+        </w:rPr>
+        <w:t xml:space="preserve">::</w:t>
+      </w:r>
+      <w:r>
+        <w:rPr>
+          <w:rStyle w:val="KeywordTok"/>
+        </w:rPr>
+        <w:t xml:space="preserve">kable</w:t>
+      </w:r>
+      <w:r>
+        <w:rPr>
+          <w:rStyle w:val="NormalTok"/>
+        </w:rPr>
+        <w:t xml:space="preserve">(</w:t>
+      </w:r>
+      <w:r>
+        <w:rPr>
+          <w:rStyle w:val="KeywordTok"/>
+        </w:rPr>
+        <w:t xml:space="preserve">summary</w:t>
+      </w:r>
+      <w:r>
+        <w:rPr>
+          <w:rStyle w:val="NormalTok"/>
+        </w:rPr>
+        <w:t xml:space="preserve">(mod_cor)</w:t>
+      </w:r>
+      <w:r>
+        <w:rPr>
+          <w:rStyle w:val="OperatorTok"/>
+        </w:rPr>
+        <w:t xml:space="preserve">$</w:t>
+      </w:r>
+      <w:r>
+        <w:rPr>
+          <w:rStyle w:val="NormalTok"/>
+        </w:rPr>
+        <w:t xml:space="preserve">tTable, </w:t>
+      </w:r>
+      <w:r>
+        <w:rPr>
+          <w:rStyle w:val="DataTypeTok"/>
+        </w:rPr>
+        <w:t xml:space="preserve">digits=</w:t>
+      </w:r>
+      <w:r>
+        <w:rPr>
+          <w:rStyle w:val="DecValTok"/>
+        </w:rPr>
+        <w:t xml:space="preserve">2</w:t>
+      </w:r>
+      <w:r>
+        <w:rPr>
+          <w:rStyle w:val="NormalTok"/>
+        </w:rPr>
+        <w:t xml:space="preserve">)</w:t>
+      </w:r>
+    </w:p>
+    <w:tbl>
+      <w:tblPr>
+        <w:tblStyle w:val="Table"/>
+        <w:tblW w:type="pct" w:w="0.0"/>
+        <w:tblLook w:firstRow="1"/>
+      </w:tblPr>
+      <w:tblGrid/>
+      <w:tr>
+        <w:trPr>
+          <w:cnfStyle w:firstRow="1"/>
+        </w:trPr>
         <w:tc>
           <w:tcPr>
             <w:tcBorders>
@@ -2220,15 +3174,7 @@
             </w:tcBorders>
             <w:vAlign w:val="bottom"/>
           </w:tcPr>
-          <w:p>
-            <w:pPr>
-              <w:pStyle w:val="Compact"/>
-              <w:jc w:val="right"/>
-            </w:pPr>
-            <w:r>
-              <w:t xml:space="preserve">t-value</w:t>
-            </w:r>
-          </w:p>
+          <w:p/>
         </w:tc>
         <w:tc>
           <w:tcPr>
@@ -2243,6 +3189,74 @@
               <w:jc w:val="right"/>
             </w:pPr>
             <w:r>
+              <w:t xml:space="preserve">Value</w:t>
+            </w:r>
+          </w:p>
+        </w:tc>
+        <w:tc>
+          <w:tcPr>
+            <w:tcBorders>
+              <w:bottom w:val="single"/>
+            </w:tcBorders>
+            <w:vAlign w:val="bottom"/>
+          </w:tcPr>
+          <w:p>
+            <w:pPr>
+              <w:pStyle w:val="Compact"/>
+              <w:jc w:val="right"/>
+            </w:pPr>
+            <w:r>
+              <w:t xml:space="preserve">Std.Error</w:t>
+            </w:r>
+          </w:p>
+        </w:tc>
+        <w:tc>
+          <w:tcPr>
+            <w:tcBorders>
+              <w:bottom w:val="single"/>
+            </w:tcBorders>
+            <w:vAlign w:val="bottom"/>
+          </w:tcPr>
+          <w:p>
+            <w:pPr>
+              <w:pStyle w:val="Compact"/>
+              <w:jc w:val="right"/>
+            </w:pPr>
+            <w:r>
+              <w:t xml:space="preserve">DF</w:t>
+            </w:r>
+          </w:p>
+        </w:tc>
+        <w:tc>
+          <w:tcPr>
+            <w:tcBorders>
+              <w:bottom w:val="single"/>
+            </w:tcBorders>
+            <w:vAlign w:val="bottom"/>
+          </w:tcPr>
+          <w:p>
+            <w:pPr>
+              <w:pStyle w:val="Compact"/>
+              <w:jc w:val="right"/>
+            </w:pPr>
+            <w:r>
+              <w:t xml:space="preserve">t-value</w:t>
+            </w:r>
+          </w:p>
+        </w:tc>
+        <w:tc>
+          <w:tcPr>
+            <w:tcBorders>
+              <w:bottom w:val="single"/>
+            </w:tcBorders>
+            <w:vAlign w:val="bottom"/>
+          </w:tcPr>
+          <w:p>
+            <w:pPr>
+              <w:pStyle w:val="Compact"/>
+              <w:jc w:val="right"/>
+            </w:pPr>
+            <w:r>
               <w:t xml:space="preserve">p-value</w:t>
             </w:r>
           </w:p>
@@ -2267,18 +3281,18 @@
               <w:jc w:val="right"/>
             </w:pPr>
             <w:r>
-              <w:t xml:space="preserve">30.89</w:t>
-            </w:r>
-          </w:p>
-        </w:tc>
-        <w:tc>
-          <w:p>
-            <w:pPr>
-              <w:pStyle w:val="Compact"/>
-              <w:jc w:val="right"/>
-            </w:pPr>
-            <w:r>
-              <w:t xml:space="preserve">1.47</w:t>
+              <w:t xml:space="preserve">46.51</w:t>
+            </w:r>
+          </w:p>
+        </w:tc>
+        <w:tc>
+          <w:p>
+            <w:pPr>
+              <w:pStyle w:val="Compact"/>
+              <w:jc w:val="right"/>
+            </w:pPr>
+            <w:r>
+              <w:t xml:space="preserve">6.18</w:t>
             </w:r>
           </w:p>
         </w:tc>
@@ -2300,7 +3314,7 @@
               <w:jc w:val="right"/>
             </w:pPr>
             <w:r>
-              <w:t xml:space="preserve">21.06</w:t>
+              <w:t xml:space="preserve">7.53</w:t>
             </w:r>
           </w:p>
         </w:tc>
@@ -2368,7 +3382,7 @@
               <w:jc w:val="right"/>
             </w:pPr>
             <w:r>
-              <w:t xml:space="preserve">3.53</w:t>
+              <w:t xml:space="preserve">3.58</w:t>
             </w:r>
           </w:p>
         </w:tc>
@@ -2403,18 +3417,18 @@
               <w:jc w:val="right"/>
             </w:pPr>
             <w:r>
-              <w:t xml:space="preserve">-3.07</w:t>
-            </w:r>
-          </w:p>
-        </w:tc>
-        <w:tc>
-          <w:p>
-            <w:pPr>
-              <w:pStyle w:val="Compact"/>
-              <w:jc w:val="right"/>
-            </w:pPr>
-            <w:r>
-              <w:t xml:space="preserve">0.83</w:t>
+              <w:t xml:space="preserve">-3.19</w:t>
+            </w:r>
+          </w:p>
+        </w:tc>
+        <w:tc>
+          <w:p>
+            <w:pPr>
+              <w:pStyle w:val="Compact"/>
+              <w:jc w:val="right"/>
+            </w:pPr>
+            <w:r>
+              <w:t xml:space="preserve">0.85</w:t>
             </w:r>
           </w:p>
         </w:tc>
@@ -2436,7 +3450,7 @@
               <w:jc w:val="right"/>
             </w:pPr>
             <w:r>
-              <w:t xml:space="preserve">-3.70</w:t>
+              <w:t xml:space="preserve">-3.74</w:t>
             </w:r>
           </w:p>
         </w:tc>
@@ -2471,18 +3485,18 @@
               <w:jc w:val="right"/>
             </w:pPr>
             <w:r>
-              <w:t xml:space="preserve">-16.86</w:t>
-            </w:r>
-          </w:p>
-        </w:tc>
-        <w:tc>
-          <w:p>
-            <w:pPr>
-              <w:pStyle w:val="Compact"/>
-              <w:jc w:val="right"/>
-            </w:pPr>
-            <w:r>
-              <w:t xml:space="preserve">0.85</w:t>
+              <w:t xml:space="preserve">-16.91</w:t>
+            </w:r>
+          </w:p>
+        </w:tc>
+        <w:tc>
+          <w:p>
+            <w:pPr>
+              <w:pStyle w:val="Compact"/>
+              <w:jc w:val="right"/>
+            </w:pPr>
+            <w:r>
+              <w:t xml:space="preserve">0.88</w:t>
             </w:r>
           </w:p>
         </w:tc>
@@ -2504,7 +3518,7 @@
               <w:jc w:val="right"/>
             </w:pPr>
             <w:r>
-              <w:t xml:space="preserve">-19.73</w:t>
+              <w:t xml:space="preserve">-19.31</w:t>
             </w:r>
           </w:p>
         </w:tc>
@@ -2539,18 +3553,18 @@
               <w:jc w:val="right"/>
             </w:pPr>
             <w:r>
-              <w:t xml:space="preserve">-26.76</w:t>
-            </w:r>
-          </w:p>
-        </w:tc>
-        <w:tc>
-          <w:p>
-            <w:pPr>
-              <w:pStyle w:val="Compact"/>
-              <w:jc w:val="right"/>
-            </w:pPr>
-            <w:r>
-              <w:t xml:space="preserve">0.74</w:t>
+              <w:t xml:space="preserve">-26.60</w:t>
+            </w:r>
+          </w:p>
+        </w:tc>
+        <w:tc>
+          <w:p>
+            <w:pPr>
+              <w:pStyle w:val="Compact"/>
+              <w:jc w:val="right"/>
+            </w:pPr>
+            <w:r>
+              <w:t xml:space="preserve">0.77</w:t>
             </w:r>
           </w:p>
         </w:tc>
@@ -2572,7 +3586,7 @@
               <w:jc w:val="right"/>
             </w:pPr>
             <w:r>
-              <w:t xml:space="preserve">-35.91</w:t>
+              <w:t xml:space="preserve">-34.53</w:t>
             </w:r>
           </w:p>
         </w:tc>
@@ -2596,62 +3610,62 @@
               <w:jc w:val="left"/>
             </w:pPr>
             <w:r>
-              <w:t xml:space="preserve">SpeciesBLHU</w:t>
-            </w:r>
-          </w:p>
-        </w:tc>
-        <w:tc>
-          <w:p>
-            <w:pPr>
-              <w:pStyle w:val="Compact"/>
-              <w:jc w:val="right"/>
-            </w:pPr>
-            <w:r>
-              <w:t xml:space="preserve">-0.23</w:t>
-            </w:r>
-          </w:p>
-        </w:tc>
-        <w:tc>
-          <w:p>
-            <w:pPr>
-              <w:pStyle w:val="Compact"/>
-              <w:jc w:val="right"/>
-            </w:pPr>
-            <w:r>
-              <w:t xml:space="preserve">2.58</w:t>
-            </w:r>
-          </w:p>
-        </w:tc>
-        <w:tc>
-          <w:p>
-            <w:pPr>
-              <w:pStyle w:val="Compact"/>
-              <w:jc w:val="right"/>
-            </w:pPr>
-            <w:r>
-              <w:t xml:space="preserve">29</w:t>
-            </w:r>
-          </w:p>
-        </w:tc>
-        <w:tc>
-          <w:p>
-            <w:pPr>
-              <w:pStyle w:val="Compact"/>
-              <w:jc w:val="right"/>
-            </w:pPr>
-            <w:r>
-              <w:t xml:space="preserve">-0.09</w:t>
-            </w:r>
-          </w:p>
-        </w:tc>
-        <w:tc>
-          <w:p>
-            <w:pPr>
-              <w:pStyle w:val="Compact"/>
-              <w:jc w:val="right"/>
-            </w:pPr>
-            <w:r>
-              <w:t xml:space="preserve">0.93</w:t>
+              <w:t xml:space="preserve">SpeciesBLUH</w:t>
+            </w:r>
+          </w:p>
+        </w:tc>
+        <w:tc>
+          <w:p>
+            <w:pPr>
+              <w:pStyle w:val="Compact"/>
+              <w:jc w:val="right"/>
+            </w:pPr>
+            <w:r>
+              <w:t xml:space="preserve">-1.23</w:t>
+            </w:r>
+          </w:p>
+        </w:tc>
+        <w:tc>
+          <w:p>
+            <w:pPr>
+              <w:pStyle w:val="Compact"/>
+              <w:jc w:val="right"/>
+            </w:pPr>
+            <w:r>
+              <w:t xml:space="preserve">2.44</w:t>
+            </w:r>
+          </w:p>
+        </w:tc>
+        <w:tc>
+          <w:p>
+            <w:pPr>
+              <w:pStyle w:val="Compact"/>
+              <w:jc w:val="right"/>
+            </w:pPr>
+            <w:r>
+              <w:t xml:space="preserve">28</w:t>
+            </w:r>
+          </w:p>
+        </w:tc>
+        <w:tc>
+          <w:p>
+            <w:pPr>
+              <w:pStyle w:val="Compact"/>
+              <w:jc w:val="right"/>
+            </w:pPr>
+            <w:r>
+              <w:t xml:space="preserve">-0.50</w:t>
+            </w:r>
+          </w:p>
+        </w:tc>
+        <w:tc>
+          <w:p>
+            <w:pPr>
+              <w:pStyle w:val="Compact"/>
+              <w:jc w:val="right"/>
+            </w:pPr>
+            <w:r>
+              <w:t xml:space="preserve">0.62</w:t>
             </w:r>
           </w:p>
         </w:tc>
@@ -2664,62 +3678,62 @@
               <w:jc w:val="left"/>
             </w:pPr>
             <w:r>
-              <w:t xml:space="preserve">SpeciesMAHU</w:t>
-            </w:r>
-          </w:p>
-        </w:tc>
-        <w:tc>
-          <w:p>
-            <w:pPr>
-              <w:pStyle w:val="Compact"/>
-              <w:jc w:val="right"/>
-            </w:pPr>
-            <w:r>
-              <w:t xml:space="preserve">-1.09</w:t>
-            </w:r>
-          </w:p>
-        </w:tc>
-        <w:tc>
-          <w:p>
-            <w:pPr>
-              <w:pStyle w:val="Compact"/>
-              <w:jc w:val="right"/>
-            </w:pPr>
-            <w:r>
-              <w:t xml:space="preserve">2.34</w:t>
-            </w:r>
-          </w:p>
-        </w:tc>
-        <w:tc>
-          <w:p>
-            <w:pPr>
-              <w:pStyle w:val="Compact"/>
-              <w:jc w:val="right"/>
-            </w:pPr>
-            <w:r>
-              <w:t xml:space="preserve">29</w:t>
-            </w:r>
-          </w:p>
-        </w:tc>
-        <w:tc>
-          <w:p>
-            <w:pPr>
-              <w:pStyle w:val="Compact"/>
-              <w:jc w:val="right"/>
-            </w:pPr>
-            <w:r>
-              <w:t xml:space="preserve">-0.47</w:t>
-            </w:r>
-          </w:p>
-        </w:tc>
-        <w:tc>
-          <w:p>
-            <w:pPr>
-              <w:pStyle w:val="Compact"/>
-              <w:jc w:val="right"/>
-            </w:pPr>
-            <w:r>
-              <w:t xml:space="preserve">0.64</w:t>
+              <w:t xml:space="preserve">SpeciesRIHU</w:t>
+            </w:r>
+          </w:p>
+        </w:tc>
+        <w:tc>
+          <w:p>
+            <w:pPr>
+              <w:pStyle w:val="Compact"/>
+              <w:jc w:val="right"/>
+            </w:pPr>
+            <w:r>
+              <w:t xml:space="preserve">-2.10</w:t>
+            </w:r>
+          </w:p>
+        </w:tc>
+        <w:tc>
+          <w:p>
+            <w:pPr>
+              <w:pStyle w:val="Compact"/>
+              <w:jc w:val="right"/>
+            </w:pPr>
+            <w:r>
+              <w:t xml:space="preserve">2.22</w:t>
+            </w:r>
+          </w:p>
+        </w:tc>
+        <w:tc>
+          <w:p>
+            <w:pPr>
+              <w:pStyle w:val="Compact"/>
+              <w:jc w:val="right"/>
+            </w:pPr>
+            <w:r>
+              <w:t xml:space="preserve">28</w:t>
+            </w:r>
+          </w:p>
+        </w:tc>
+        <w:tc>
+          <w:p>
+            <w:pPr>
+              <w:pStyle w:val="Compact"/>
+              <w:jc w:val="right"/>
+            </w:pPr>
+            <w:r>
+              <w:t xml:space="preserve">-0.95</w:t>
+            </w:r>
+          </w:p>
+        </w:tc>
+        <w:tc>
+          <w:p>
+            <w:pPr>
+              <w:pStyle w:val="Compact"/>
+              <w:jc w:val="right"/>
+            </w:pPr>
+            <w:r>
+              <w:t xml:space="preserve">0.35</w:t>
             </w:r>
           </w:p>
         </w:tc>
@@ -2743,51 +3757,51 @@
               <w:jc w:val="right"/>
             </w:pPr>
             <w:r>
-              <w:t xml:space="preserve">0.09</w:t>
-            </w:r>
-          </w:p>
-        </w:tc>
-        <w:tc>
-          <w:p>
-            <w:pPr>
-              <w:pStyle w:val="Compact"/>
-              <w:jc w:val="right"/>
-            </w:pPr>
-            <w:r>
-              <w:t xml:space="preserve">0.46</w:t>
-            </w:r>
-          </w:p>
-        </w:tc>
-        <w:tc>
-          <w:p>
-            <w:pPr>
-              <w:pStyle w:val="Compact"/>
-              <w:jc w:val="right"/>
-            </w:pPr>
-            <w:r>
-              <w:t xml:space="preserve">29</w:t>
-            </w:r>
-          </w:p>
-        </w:tc>
-        <w:tc>
-          <w:p>
-            <w:pPr>
-              <w:pStyle w:val="Compact"/>
-              <w:jc w:val="right"/>
-            </w:pPr>
-            <w:r>
-              <w:t xml:space="preserve">0.20</w:t>
-            </w:r>
-          </w:p>
-        </w:tc>
-        <w:tc>
-          <w:p>
-            <w:pPr>
-              <w:pStyle w:val="Compact"/>
-              <w:jc w:val="right"/>
-            </w:pPr>
-            <w:r>
-              <w:t xml:space="preserve">0.84</w:t>
+              <w:t xml:space="preserve">0.29</w:t>
+            </w:r>
+          </w:p>
+        </w:tc>
+        <w:tc>
+          <w:p>
+            <w:pPr>
+              <w:pStyle w:val="Compact"/>
+              <w:jc w:val="right"/>
+            </w:pPr>
+            <w:r>
+              <w:t xml:space="preserve">0.44</w:t>
+            </w:r>
+          </w:p>
+        </w:tc>
+        <w:tc>
+          <w:p>
+            <w:pPr>
+              <w:pStyle w:val="Compact"/>
+              <w:jc w:val="right"/>
+            </w:pPr>
+            <w:r>
+              <w:t xml:space="preserve">28</w:t>
+            </w:r>
+          </w:p>
+        </w:tc>
+        <w:tc>
+          <w:p>
+            <w:pPr>
+              <w:pStyle w:val="Compact"/>
+              <w:jc w:val="right"/>
+            </w:pPr>
+            <w:r>
+              <w:t xml:space="preserve">0.67</w:t>
+            </w:r>
+          </w:p>
+        </w:tc>
+        <w:tc>
+          <w:p>
+            <w:pPr>
+              <w:pStyle w:val="Compact"/>
+              <w:jc w:val="right"/>
+            </w:pPr>
+            <w:r>
+              <w:t xml:space="preserve">0.51</w:t>
             </w:r>
           </w:p>
         </w:tc>
@@ -2800,62 +3814,62 @@
               <w:jc w:val="left"/>
             </w:pPr>
             <w:r>
-              <w:t xml:space="preserve">Amb_Temp:CategoryShallow Torpor</w:t>
-            </w:r>
-          </w:p>
-        </w:tc>
-        <w:tc>
-          <w:p>
-            <w:pPr>
-              <w:pStyle w:val="Compact"/>
-              <w:jc w:val="right"/>
-            </w:pPr>
-            <w:r>
-              <w:t xml:space="preserve">0.05</w:t>
-            </w:r>
-          </w:p>
-        </w:tc>
-        <w:tc>
-          <w:p>
-            <w:pPr>
-              <w:pStyle w:val="Compact"/>
-              <w:jc w:val="right"/>
-            </w:pPr>
-            <w:r>
-              <w:t xml:space="preserve">0.03</w:t>
-            </w:r>
-          </w:p>
-        </w:tc>
-        <w:tc>
-          <w:p>
-            <w:pPr>
-              <w:pStyle w:val="Compact"/>
-              <w:jc w:val="right"/>
-            </w:pPr>
-            <w:r>
-              <w:t xml:space="preserve">2012</w:t>
-            </w:r>
-          </w:p>
-        </w:tc>
-        <w:tc>
-          <w:p>
-            <w:pPr>
-              <w:pStyle w:val="Compact"/>
-              <w:jc w:val="right"/>
-            </w:pPr>
-            <w:r>
-              <w:t xml:space="preserve">1.64</w:t>
-            </w:r>
-          </w:p>
-        </w:tc>
-        <w:tc>
-          <w:p>
-            <w:pPr>
-              <w:pStyle w:val="Compact"/>
-              <w:jc w:val="right"/>
-            </w:pPr>
-            <w:r>
-              <w:t xml:space="preserve">0.10</w:t>
+              <w:t xml:space="preserve">Year</w:t>
+            </w:r>
+          </w:p>
+        </w:tc>
+        <w:tc>
+          <w:p>
+            <w:pPr>
+              <w:pStyle w:val="Compact"/>
+              <w:jc w:val="right"/>
+            </w:pPr>
+            <w:r>
+              <w:t xml:space="preserve">-0.92</w:t>
+            </w:r>
+          </w:p>
+        </w:tc>
+        <w:tc>
+          <w:p>
+            <w:pPr>
+              <w:pStyle w:val="Compact"/>
+              <w:jc w:val="right"/>
+            </w:pPr>
+            <w:r>
+              <w:t xml:space="preserve">0.36</w:t>
+            </w:r>
+          </w:p>
+        </w:tc>
+        <w:tc>
+          <w:p>
+            <w:pPr>
+              <w:pStyle w:val="Compact"/>
+              <w:jc w:val="right"/>
+            </w:pPr>
+            <w:r>
+              <w:t xml:space="preserve">28</w:t>
+            </w:r>
+          </w:p>
+        </w:tc>
+        <w:tc>
+          <w:p>
+            <w:pPr>
+              <w:pStyle w:val="Compact"/>
+              <w:jc w:val="right"/>
+            </w:pPr>
+            <w:r>
+              <w:t xml:space="preserve">-2.59</w:t>
+            </w:r>
+          </w:p>
+        </w:tc>
+        <w:tc>
+          <w:p>
+            <w:pPr>
+              <w:pStyle w:val="Compact"/>
+              <w:jc w:val="right"/>
+            </w:pPr>
+            <w:r>
+              <w:t xml:space="preserve">0.01</w:t>
             </w:r>
           </w:p>
         </w:tc>
@@ -2868,18 +3882,7 @@
               <w:jc w:val="left"/>
             </w:pPr>
             <w:r>
-              <w:t xml:space="preserve">Amb_Temp:CategoryTransition</w:t>
-            </w:r>
-          </w:p>
-        </w:tc>
-        <w:tc>
-          <w:p>
-            <w:pPr>
-              <w:pStyle w:val="Compact"/>
-              <w:jc w:val="right"/>
-            </w:pPr>
-            <w:r>
-              <w:t xml:space="preserve">0.46</w:t>
+              <w:t xml:space="preserve">Amb_Temp:CategoryShallow Torpor</w:t>
             </w:r>
           </w:p>
         </w:tc>
@@ -2901,6 +3904,17 @@
               <w:jc w:val="right"/>
             </w:pPr>
             <w:r>
+              <w:t xml:space="preserve">0.03</w:t>
+            </w:r>
+          </w:p>
+        </w:tc>
+        <w:tc>
+          <w:p>
+            <w:pPr>
+              <w:pStyle w:val="Compact"/>
+              <w:jc w:val="right"/>
+            </w:pPr>
+            <w:r>
               <w:t xml:space="preserve">2012</w:t>
             </w:r>
           </w:p>
@@ -2912,18 +3926,18 @@
               <w:jc w:val="right"/>
             </w:pPr>
             <w:r>
-              <w:t xml:space="preserve">9.28</w:t>
-            </w:r>
-          </w:p>
-        </w:tc>
-        <w:tc>
-          <w:p>
-            <w:pPr>
-              <w:pStyle w:val="Compact"/>
-              <w:jc w:val="right"/>
-            </w:pPr>
-            <w:r>
-              <w:t xml:space="preserve">0.00</w:t>
+              <w:t xml:space="preserve">1.67</w:t>
+            </w:r>
+          </w:p>
+        </w:tc>
+        <w:tc>
+          <w:p>
+            <w:pPr>
+              <w:pStyle w:val="Compact"/>
+              <w:jc w:val="right"/>
+            </w:pPr>
+            <w:r>
+              <w:t xml:space="preserve">0.09</w:t>
             </w:r>
           </w:p>
         </w:tc>
@@ -2936,29 +3950,29 @@
               <w:jc w:val="left"/>
             </w:pPr>
             <w:r>
-              <w:t xml:space="preserve">Amb_Temp:CategoryDeep Torpor</w:t>
-            </w:r>
-          </w:p>
-        </w:tc>
-        <w:tc>
-          <w:p>
-            <w:pPr>
-              <w:pStyle w:val="Compact"/>
-              <w:jc w:val="right"/>
-            </w:pPr>
-            <w:r>
-              <w:t xml:space="preserve">0.75</w:t>
-            </w:r>
-          </w:p>
-        </w:tc>
-        <w:tc>
-          <w:p>
-            <w:pPr>
-              <w:pStyle w:val="Compact"/>
-              <w:jc w:val="right"/>
-            </w:pPr>
-            <w:r>
-              <w:t xml:space="preserve">0.06</w:t>
+              <w:t xml:space="preserve">Amb_Temp:CategoryTransition</w:t>
+            </w:r>
+          </w:p>
+        </w:tc>
+        <w:tc>
+          <w:p>
+            <w:pPr>
+              <w:pStyle w:val="Compact"/>
+              <w:jc w:val="right"/>
+            </w:pPr>
+            <w:r>
+              <w:t xml:space="preserve">0.46</w:t>
+            </w:r>
+          </w:p>
+        </w:tc>
+        <w:tc>
+          <w:p>
+            <w:pPr>
+              <w:pStyle w:val="Compact"/>
+              <w:jc w:val="right"/>
+            </w:pPr>
+            <w:r>
+              <w:t xml:space="preserve">0.05</w:t>
             </w:r>
           </w:p>
         </w:tc>
@@ -2980,7 +3994,7 @@
               <w:jc w:val="right"/>
             </w:pPr>
             <w:r>
-              <w:t xml:space="preserve">13.38</w:t>
+              <w:t xml:space="preserve">9.13</w:t>
             </w:r>
           </w:p>
         </w:tc>
@@ -3004,62 +4018,62 @@
               <w:jc w:val="left"/>
             </w:pPr>
             <w:r>
-              <w:t xml:space="preserve">CategoryShallow Torpor:SpeciesBLHU</w:t>
-            </w:r>
-          </w:p>
-        </w:tc>
-        <w:tc>
-          <w:p>
-            <w:pPr>
-              <w:pStyle w:val="Compact"/>
-              <w:jc w:val="right"/>
-            </w:pPr>
-            <w:r>
-              <w:t xml:space="preserve">-0.20</w:t>
-            </w:r>
-          </w:p>
-        </w:tc>
-        <w:tc>
-          <w:p>
-            <w:pPr>
-              <w:pStyle w:val="Compact"/>
-              <w:jc w:val="right"/>
-            </w:pPr>
-            <w:r>
-              <w:t xml:space="preserve">0.84</w:t>
-            </w:r>
-          </w:p>
-        </w:tc>
-        <w:tc>
-          <w:p>
-            <w:pPr>
-              <w:pStyle w:val="Compact"/>
-              <w:jc w:val="right"/>
-            </w:pPr>
-            <w:r>
-              <w:t xml:space="preserve">53</w:t>
-            </w:r>
-          </w:p>
-        </w:tc>
-        <w:tc>
-          <w:p>
-            <w:pPr>
-              <w:pStyle w:val="Compact"/>
-              <w:jc w:val="right"/>
-            </w:pPr>
-            <w:r>
-              <w:t xml:space="preserve">-0.24</w:t>
-            </w:r>
-          </w:p>
-        </w:tc>
-        <w:tc>
-          <w:p>
-            <w:pPr>
-              <w:pStyle w:val="Compact"/>
-              <w:jc w:val="right"/>
-            </w:pPr>
-            <w:r>
-              <w:t xml:space="preserve">0.81</w:t>
+              <w:t xml:space="preserve">Amb_Temp:CategoryDeep Torpor</w:t>
+            </w:r>
+          </w:p>
+        </w:tc>
+        <w:tc>
+          <w:p>
+            <w:pPr>
+              <w:pStyle w:val="Compact"/>
+              <w:jc w:val="right"/>
+            </w:pPr>
+            <w:r>
+              <w:t xml:space="preserve">0.73</w:t>
+            </w:r>
+          </w:p>
+        </w:tc>
+        <w:tc>
+          <w:p>
+            <w:pPr>
+              <w:pStyle w:val="Compact"/>
+              <w:jc w:val="right"/>
+            </w:pPr>
+            <w:r>
+              <w:t xml:space="preserve">0.06</w:t>
+            </w:r>
+          </w:p>
+        </w:tc>
+        <w:tc>
+          <w:p>
+            <w:pPr>
+              <w:pStyle w:val="Compact"/>
+              <w:jc w:val="right"/>
+            </w:pPr>
+            <w:r>
+              <w:t xml:space="preserve">2012</w:t>
+            </w:r>
+          </w:p>
+        </w:tc>
+        <w:tc>
+          <w:p>
+            <w:pPr>
+              <w:pStyle w:val="Compact"/>
+              <w:jc w:val="right"/>
+            </w:pPr>
+            <w:r>
+              <w:t xml:space="preserve">12.69</w:t>
+            </w:r>
+          </w:p>
+        </w:tc>
+        <w:tc>
+          <w:p>
+            <w:pPr>
+              <w:pStyle w:val="Compact"/>
+              <w:jc w:val="right"/>
+            </w:pPr>
+            <w:r>
+              <w:t xml:space="preserve">0.00</w:t>
             </w:r>
           </w:p>
         </w:tc>
@@ -3072,29 +4086,29 @@
               <w:jc w:val="left"/>
             </w:pPr>
             <w:r>
-              <w:t xml:space="preserve">CategoryTransition:SpeciesBLHU</w:t>
-            </w:r>
-          </w:p>
-        </w:tc>
-        <w:tc>
-          <w:p>
-            <w:pPr>
-              <w:pStyle w:val="Compact"/>
-              <w:jc w:val="right"/>
-            </w:pPr>
-            <w:r>
-              <w:t xml:space="preserve">1.69</w:t>
-            </w:r>
-          </w:p>
-        </w:tc>
-        <w:tc>
-          <w:p>
-            <w:pPr>
-              <w:pStyle w:val="Compact"/>
-              <w:jc w:val="right"/>
-            </w:pPr>
-            <w:r>
-              <w:t xml:space="preserve">0.95</w:t>
+              <w:t xml:space="preserve">CategoryShallow Torpor:SpeciesBLUH</w:t>
+            </w:r>
+          </w:p>
+        </w:tc>
+        <w:tc>
+          <w:p>
+            <w:pPr>
+              <w:pStyle w:val="Compact"/>
+              <w:jc w:val="right"/>
+            </w:pPr>
+            <w:r>
+              <w:t xml:space="preserve">-0.15</w:t>
+            </w:r>
+          </w:p>
+        </w:tc>
+        <w:tc>
+          <w:p>
+            <w:pPr>
+              <w:pStyle w:val="Compact"/>
+              <w:jc w:val="right"/>
+            </w:pPr>
+            <w:r>
+              <w:t xml:space="preserve">0.87</w:t>
             </w:r>
           </w:p>
         </w:tc>
@@ -3116,18 +4130,18 @@
               <w:jc w:val="right"/>
             </w:pPr>
             <w:r>
-              <w:t xml:space="preserve">1.77</w:t>
-            </w:r>
-          </w:p>
-        </w:tc>
-        <w:tc>
-          <w:p>
-            <w:pPr>
-              <w:pStyle w:val="Compact"/>
-              <w:jc w:val="right"/>
-            </w:pPr>
-            <w:r>
-              <w:t xml:space="preserve">0.08</w:t>
+              <w:t xml:space="preserve">-0.17</w:t>
+            </w:r>
+          </w:p>
+        </w:tc>
+        <w:tc>
+          <w:p>
+            <w:pPr>
+              <w:pStyle w:val="Compact"/>
+              <w:jc w:val="right"/>
+            </w:pPr>
+            <w:r>
+              <w:t xml:space="preserve">0.87</w:t>
             </w:r>
           </w:p>
         </w:tc>
@@ -3140,29 +4154,29 @@
               <w:jc w:val="left"/>
             </w:pPr>
             <w:r>
-              <w:t xml:space="preserve">CategoryDeep Torpor:SpeciesBLHU</w:t>
-            </w:r>
-          </w:p>
-        </w:tc>
-        <w:tc>
-          <w:p>
-            <w:pPr>
-              <w:pStyle w:val="Compact"/>
-              <w:jc w:val="right"/>
-            </w:pPr>
-            <w:r>
-              <w:t xml:space="preserve">1.56</w:t>
-            </w:r>
-          </w:p>
-        </w:tc>
-        <w:tc>
-          <w:p>
-            <w:pPr>
-              <w:pStyle w:val="Compact"/>
-              <w:jc w:val="right"/>
-            </w:pPr>
-            <w:r>
-              <w:t xml:space="preserve">0.88</w:t>
+              <w:t xml:space="preserve">CategoryTransition:SpeciesBLUH</w:t>
+            </w:r>
+          </w:p>
+        </w:tc>
+        <w:tc>
+          <w:p>
+            <w:pPr>
+              <w:pStyle w:val="Compact"/>
+              <w:jc w:val="right"/>
+            </w:pPr>
+            <w:r>
+              <w:t xml:space="preserve">1.74</w:t>
+            </w:r>
+          </w:p>
+        </w:tc>
+        <w:tc>
+          <w:p>
+            <w:pPr>
+              <w:pStyle w:val="Compact"/>
+              <w:jc w:val="right"/>
+            </w:pPr>
+            <w:r>
+              <w:t xml:space="preserve">0.98</w:t>
             </w:r>
           </w:p>
         </w:tc>
@@ -3208,29 +4222,29 @@
               <w:jc w:val="left"/>
             </w:pPr>
             <w:r>
-              <w:t xml:space="preserve">CategoryShallow Torpor:SpeciesMAHU</w:t>
-            </w:r>
-          </w:p>
-        </w:tc>
-        <w:tc>
-          <w:p>
-            <w:pPr>
-              <w:pStyle w:val="Compact"/>
-              <w:jc w:val="right"/>
-            </w:pPr>
-            <w:r>
-              <w:t xml:space="preserve">-0.98</w:t>
-            </w:r>
-          </w:p>
-        </w:tc>
-        <w:tc>
-          <w:p>
-            <w:pPr>
-              <w:pStyle w:val="Compact"/>
-              <w:jc w:val="right"/>
-            </w:pPr>
-            <w:r>
-              <w:t xml:space="preserve">0.86</w:t>
+              <w:t xml:space="preserve">CategoryDeep Torpor:SpeciesBLUH</w:t>
+            </w:r>
+          </w:p>
+        </w:tc>
+        <w:tc>
+          <w:p>
+            <w:pPr>
+              <w:pStyle w:val="Compact"/>
+              <w:jc w:val="right"/>
+            </w:pPr>
+            <w:r>
+              <w:t xml:space="preserve">1.58</w:t>
+            </w:r>
+          </w:p>
+        </w:tc>
+        <w:tc>
+          <w:p>
+            <w:pPr>
+              <w:pStyle w:val="Compact"/>
+              <w:jc w:val="right"/>
+            </w:pPr>
+            <w:r>
+              <w:t xml:space="preserve">0.90</w:t>
             </w:r>
           </w:p>
         </w:tc>
@@ -3252,18 +4266,18 @@
               <w:jc w:val="right"/>
             </w:pPr>
             <w:r>
-              <w:t xml:space="preserve">-1.14</w:t>
-            </w:r>
-          </w:p>
-        </w:tc>
-        <w:tc>
-          <w:p>
-            <w:pPr>
-              <w:pStyle w:val="Compact"/>
-              <w:jc w:val="right"/>
-            </w:pPr>
-            <w:r>
-              <w:t xml:space="preserve">0.26</w:t>
+              <w:t xml:space="preserve">1.75</w:t>
+            </w:r>
+          </w:p>
+        </w:tc>
+        <w:tc>
+          <w:p>
+            <w:pPr>
+              <w:pStyle w:val="Compact"/>
+              <w:jc w:val="right"/>
+            </w:pPr>
+            <w:r>
+              <w:t xml:space="preserve">0.09</w:t>
             </w:r>
           </w:p>
         </w:tc>
@@ -3276,29 +4290,29 @@
               <w:jc w:val="left"/>
             </w:pPr>
             <w:r>
-              <w:t xml:space="preserve">CategoryTransition:SpeciesMAHU</w:t>
-            </w:r>
-          </w:p>
-        </w:tc>
-        <w:tc>
-          <w:p>
-            <w:pPr>
-              <w:pStyle w:val="Compact"/>
-              <w:jc w:val="right"/>
-            </w:pPr>
-            <w:r>
-              <w:t xml:space="preserve">3.32</w:t>
-            </w:r>
-          </w:p>
-        </w:tc>
-        <w:tc>
-          <w:p>
-            <w:pPr>
-              <w:pStyle w:val="Compact"/>
-              <w:jc w:val="right"/>
-            </w:pPr>
-            <w:r>
-              <w:t xml:space="preserve">0.83</w:t>
+              <w:t xml:space="preserve">CategoryShallow Torpor:SpeciesRIHU</w:t>
+            </w:r>
+          </w:p>
+        </w:tc>
+        <w:tc>
+          <w:p>
+            <w:pPr>
+              <w:pStyle w:val="Compact"/>
+              <w:jc w:val="right"/>
+            </w:pPr>
+            <w:r>
+              <w:t xml:space="preserve">-0.81</w:t>
+            </w:r>
+          </w:p>
+        </w:tc>
+        <w:tc>
+          <w:p>
+            <w:pPr>
+              <w:pStyle w:val="Compact"/>
+              <w:jc w:val="right"/>
+            </w:pPr>
+            <w:r>
+              <w:t xml:space="preserve">0.89</w:t>
             </w:r>
           </w:p>
         </w:tc>
@@ -3320,18 +4334,18 @@
               <w:jc w:val="right"/>
             </w:pPr>
             <w:r>
-              <w:t xml:space="preserve">4.00</w:t>
-            </w:r>
-          </w:p>
-        </w:tc>
-        <w:tc>
-          <w:p>
-            <w:pPr>
-              <w:pStyle w:val="Compact"/>
-              <w:jc w:val="right"/>
-            </w:pPr>
-            <w:r>
-              <w:t xml:space="preserve">0.00</w:t>
+              <w:t xml:space="preserve">-0.91</w:t>
+            </w:r>
+          </w:p>
+        </w:tc>
+        <w:tc>
+          <w:p>
+            <w:pPr>
+              <w:pStyle w:val="Compact"/>
+              <w:jc w:val="right"/>
+            </w:pPr>
+            <w:r>
+              <w:t xml:space="preserve">0.37</w:t>
             </w:r>
           </w:p>
         </w:tc>
@@ -3344,29 +4358,29 @@
               <w:jc w:val="left"/>
             </w:pPr>
             <w:r>
-              <w:t xml:space="preserve">CategoryDeep Torpor:SpeciesMAHU</w:t>
-            </w:r>
-          </w:p>
-        </w:tc>
-        <w:tc>
-          <w:p>
-            <w:pPr>
-              <w:pStyle w:val="Compact"/>
-              <w:jc w:val="right"/>
-            </w:pPr>
-            <w:r>
-              <w:t xml:space="preserve">2.54</w:t>
-            </w:r>
-          </w:p>
-        </w:tc>
-        <w:tc>
-          <w:p>
-            <w:pPr>
-              <w:pStyle w:val="Compact"/>
-              <w:jc w:val="right"/>
-            </w:pPr>
-            <w:r>
-              <w:t xml:space="preserve">0.71</w:t>
+              <w:t xml:space="preserve">CategoryTransition:SpeciesRIHU</w:t>
+            </w:r>
+          </w:p>
+        </w:tc>
+        <w:tc>
+          <w:p>
+            <w:pPr>
+              <w:pStyle w:val="Compact"/>
+              <w:jc w:val="right"/>
+            </w:pPr>
+            <w:r>
+              <w:t xml:space="preserve">3.25</w:t>
+            </w:r>
+          </w:p>
+        </w:tc>
+        <w:tc>
+          <w:p>
+            <w:pPr>
+              <w:pStyle w:val="Compact"/>
+              <w:jc w:val="right"/>
+            </w:pPr>
+            <w:r>
+              <w:t xml:space="preserve">0.86</w:t>
             </w:r>
           </w:p>
         </w:tc>
@@ -3388,7 +4402,75 @@
               <w:jc w:val="right"/>
             </w:pPr>
             <w:r>
-              <w:t xml:space="preserve">3.57</w:t>
+              <w:t xml:space="preserve">3.78</w:t>
+            </w:r>
+          </w:p>
+        </w:tc>
+        <w:tc>
+          <w:p>
+            <w:pPr>
+              <w:pStyle w:val="Compact"/>
+              <w:jc w:val="right"/>
+            </w:pPr>
+            <w:r>
+              <w:t xml:space="preserve">0.00</w:t>
+            </w:r>
+          </w:p>
+        </w:tc>
+      </w:tr>
+      <w:tr>
+        <w:tc>
+          <w:p>
+            <w:pPr>
+              <w:pStyle w:val="Compact"/>
+              <w:jc w:val="left"/>
+            </w:pPr>
+            <w:r>
+              <w:t xml:space="preserve">CategoryDeep Torpor:SpeciesRIHU</w:t>
+            </w:r>
+          </w:p>
+        </w:tc>
+        <w:tc>
+          <w:p>
+            <w:pPr>
+              <w:pStyle w:val="Compact"/>
+              <w:jc w:val="right"/>
+            </w:pPr>
+            <w:r>
+              <w:t xml:space="preserve">2.67</w:t>
+            </w:r>
+          </w:p>
+        </w:tc>
+        <w:tc>
+          <w:p>
+            <w:pPr>
+              <w:pStyle w:val="Compact"/>
+              <w:jc w:val="right"/>
+            </w:pPr>
+            <w:r>
+              <w:t xml:space="preserve">0.74</w:t>
+            </w:r>
+          </w:p>
+        </w:tc>
+        <w:tc>
+          <w:p>
+            <w:pPr>
+              <w:pStyle w:val="Compact"/>
+              <w:jc w:val="right"/>
+            </w:pPr>
+            <w:r>
+              <w:t xml:space="preserve">53</w:t>
+            </w:r>
+          </w:p>
+        </w:tc>
+        <w:tc>
+          <w:p>
+            <w:pPr>
+              <w:pStyle w:val="Compact"/>
+              <w:jc w:val="right"/>
+            </w:pPr>
+            <w:r>
+              <w:t xml:space="preserve">3.59</w:t>
             </w:r>
           </w:p>
         </w:tc>

</xml_diff>